<commit_message>
update mission 2 features doc
</commit_message>
<xml_diff>
--- a/docs/functional_description/descriptif_fonctionnel_application_mission2_groupe6_v1.docx
+++ b/docs/functional_description/descriptif_fonctionnel_application_mission2_groupe6_v1.docx
@@ -1,6 +1,6 @@
 
 <file path=word/document.xml><?xml version="1.0" encoding="utf-8"?>
-<w:document xmlns:wpc="http://schemas.microsoft.com/office/word/2010/wordprocessingCanvas" xmlns:cx="http://schemas.microsoft.com/office/drawing/2014/chartex" xmlns:cx1="http://schemas.microsoft.com/office/drawing/2015/9/8/chartex" xmlns:cx2="http://schemas.microsoft.com/office/drawing/2015/10/21/chartex" xmlns:cx3="http://schemas.microsoft.com/office/drawing/2016/5/9/chartex" xmlns:cx4="http://schemas.microsoft.com/office/drawing/2016/5/10/chartex" xmlns:cx5="http://schemas.microsoft.com/office/drawing/2016/5/11/chartex" xmlns:cx6="http://schemas.microsoft.com/office/drawing/2016/5/12/chartex" xmlns:cx7="http://schemas.microsoft.com/office/drawing/2016/5/13/chartex" xmlns:cx8="http://schemas.microsoft.com/office/drawing/2016/5/14/chartex" xmlns:mc="http://schemas.openxmlformats.org/markup-compatibility/2006" xmlns:aink="http://schemas.microsoft.com/office/drawing/2016/ink" xmlns:am3d="http://schemas.microsoft.com/office/drawing/2017/model3d" xmlns:o="urn:schemas-microsoft-com:office:office" xmlns:r="http://schemas.openxmlformats.org/officeDocument/2006/relationships" xmlns:m="http://schemas.openxmlformats.org/officeDocument/2006/math" xmlns:v="urn:schemas-microsoft-com:vml" xmlns:wp14="http://schemas.microsoft.com/office/word/2010/wordprocessingDrawing" xmlns:wp="http://schemas.openxmlformats.org/drawingml/2006/wordprocessingDrawing" xmlns:w10="urn:schemas-microsoft-com:office:word" xmlns:w="http://schemas.openxmlformats.org/wordprocessingml/2006/main" xmlns:w14="http://schemas.microsoft.com/office/word/2010/wordml" xmlns:w15="http://schemas.microsoft.com/office/word/2012/wordml" xmlns:w16cex="http://schemas.microsoft.com/office/word/2018/wordml/cex" xmlns:w16cid="http://schemas.microsoft.com/office/word/2016/wordml/cid" xmlns:w16="http://schemas.microsoft.com/office/word/2018/wordml" xmlns:w16se="http://schemas.microsoft.com/office/word/2015/wordml/symex" xmlns:wpg="http://schemas.microsoft.com/office/word/2010/wordprocessingGroup" xmlns:wpi="http://schemas.microsoft.com/office/word/2010/wordprocessingInk" xmlns:wne="http://schemas.microsoft.com/office/word/2006/wordml" xmlns:wps="http://schemas.microsoft.com/office/word/2010/wordprocessingShape" mc:Ignorable="w14 w15 w16se w16cid w16 w16cex wp14">
+<w:document xmlns:wpc="http://schemas.microsoft.com/office/word/2010/wordprocessingCanvas" xmlns:cx="http://schemas.microsoft.com/office/drawing/2014/chartex" xmlns:cx1="http://schemas.microsoft.com/office/drawing/2015/9/8/chartex" xmlns:cx2="http://schemas.microsoft.com/office/drawing/2015/10/21/chartex" xmlns:cx3="http://schemas.microsoft.com/office/drawing/2016/5/9/chartex" xmlns:cx4="http://schemas.microsoft.com/office/drawing/2016/5/10/chartex" xmlns:cx5="http://schemas.microsoft.com/office/drawing/2016/5/11/chartex" xmlns:cx6="http://schemas.microsoft.com/office/drawing/2016/5/12/chartex" xmlns:cx7="http://schemas.microsoft.com/office/drawing/2016/5/13/chartex" xmlns:cx8="http://schemas.microsoft.com/office/drawing/2016/5/14/chartex" xmlns:mc="http://schemas.openxmlformats.org/markup-compatibility/2006" xmlns:aink="http://schemas.microsoft.com/office/drawing/2016/ink" xmlns:am3d="http://schemas.microsoft.com/office/drawing/2017/model3d" xmlns:o="urn:schemas-microsoft-com:office:office" xmlns:r="http://schemas.openxmlformats.org/officeDocument/2006/relationships" xmlns:m="http://schemas.openxmlformats.org/officeDocument/2006/math" xmlns:v="urn:schemas-microsoft-com:vml" xmlns:wp14="http://schemas.microsoft.com/office/word/2010/wordprocessingDrawing" xmlns:wp="http://schemas.openxmlformats.org/drawingml/2006/wordprocessingDrawing" xmlns:w10="urn:schemas-microsoft-com:office:word" xmlns:w="http://schemas.openxmlformats.org/wordprocessingml/2006/main" xmlns:w14="http://schemas.microsoft.com/office/word/2010/wordml" xmlns:w15="http://schemas.microsoft.com/office/word/2012/wordml" xmlns:w16cid="http://schemas.microsoft.com/office/word/2016/wordml/cid" xmlns:w16se="http://schemas.microsoft.com/office/word/2015/wordml/symex" xmlns:wpg="http://schemas.microsoft.com/office/word/2010/wordprocessingGroup" xmlns:wpi="http://schemas.microsoft.com/office/word/2010/wordprocessingInk" xmlns:wne="http://schemas.microsoft.com/office/word/2006/wordml" xmlns:wps="http://schemas.microsoft.com/office/word/2010/wordprocessingShape" mc:Ignorable="w14 w15 w16se w16cid wp14">
   <w:body>
     <w:sdt>
       <w:sdtPr>
@@ -170,7 +170,7 @@
                                 <w:sdtContent>
                                   <w:p>
                                     <w:pPr>
-                                      <w:pStyle w:val="Sansinterligne"/>
+                                      <w:pStyle w:val="NoSpacing"/>
                                       <w:jc w:val="right"/>
                                       <w:rPr>
                                         <w:b/>
@@ -243,7 +243,7 @@
                           <w:sdtContent>
                             <w:p>
                               <w:pPr>
-                                <w:pStyle w:val="Sansinterligne"/>
+                                <w:pStyle w:val="NoSpacing"/>
                                 <w:jc w:val="right"/>
                                 <w:rPr>
                                   <w:b/>
@@ -336,7 +336,7 @@
                             <w:txbxContent>
                               <w:p>
                                 <w:pPr>
-                                  <w:pStyle w:val="Sansinterligne"/>
+                                  <w:pStyle w:val="NoSpacing"/>
                                   <w:jc w:val="center"/>
                                   <w:rPr>
                                     <w:caps/>
@@ -377,7 +377,7 @@
                               </w:p>
                               <w:p>
                                 <w:pPr>
-                                  <w:pStyle w:val="Sansinterligne"/>
+                                  <w:pStyle w:val="NoSpacing"/>
                                   <w:jc w:val="center"/>
                                   <w:rPr>
                                     <w:b/>
@@ -428,7 +428,7 @@
                       <w:txbxContent>
                         <w:p>
                           <w:pPr>
-                            <w:pStyle w:val="Sansinterligne"/>
+                            <w:pStyle w:val="NoSpacing"/>
                             <w:jc w:val="center"/>
                             <w:rPr>
                               <w:caps/>
@@ -469,7 +469,7 @@
                         </w:p>
                         <w:p>
                           <w:pPr>
-                            <w:pStyle w:val="Sansinterligne"/>
+                            <w:pStyle w:val="NoSpacing"/>
                             <w:jc w:val="center"/>
                             <w:rPr>
                               <w:b/>
@@ -661,7 +661,7 @@
                                 <w:sdtContent>
                                   <w:p>
                                     <w:pPr>
-                                      <w:pStyle w:val="Sansinterligne"/>
+                                      <w:pStyle w:val="NoSpacing"/>
                                       <w:jc w:val="right"/>
                                       <w:rPr>
                                         <w:caps/>
@@ -685,7 +685,7 @@
                               </w:sdt>
                               <w:p>
                                 <w:pPr>
-                                  <w:pStyle w:val="Sansinterligne"/>
+                                  <w:pStyle w:val="NoSpacing"/>
                                   <w:jc w:val="right"/>
                                   <w:rPr>
                                     <w:caps/>
@@ -780,7 +780,7 @@
                           <w:sdtContent>
                             <w:p>
                               <w:pPr>
-                                <w:pStyle w:val="Sansinterligne"/>
+                                <w:pStyle w:val="NoSpacing"/>
                                 <w:jc w:val="right"/>
                                 <w:rPr>
                                   <w:caps/>
@@ -804,7 +804,7 @@
                         </w:sdt>
                         <w:p>
                           <w:pPr>
-                            <w:pStyle w:val="Sansinterligne"/>
+                            <w:pStyle w:val="NoSpacing"/>
                             <w:jc w:val="right"/>
                             <w:rPr>
                               <w:caps/>
@@ -1002,7 +1002,7 @@
                   </wp:anchor>
                 </w:drawing>
               </mc:Choice>
-              <mc:Fallback>
+              <mc:Fallback xmlns:w16="http://schemas.microsoft.com/office/word/2018/wordml" xmlns:w16cex="http://schemas.microsoft.com/office/word/2018/wordml/cex">
                 <w:pict>
                   <v:group w14:anchorId="123F983D" id="Groupe 114" o:spid="_x0000_s1026" style="position:absolute;margin-left:0;margin-top:0;width:18pt;height:10in;z-index:251658240;mso-width-percent:29;mso-height-percent:909;mso-left-percent:45;mso-position-horizontal-relative:page;mso-position-vertical:center;mso-position-vertical-relative:page;mso-width-percent:29;mso-height-percent:909;mso-left-percent:45" coordsize="2286,91440" o:gfxdata="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">
                     <v:rect id="Rectangle 115" o:spid="_x0000_s1027" style="position:absolute;width:2286;height:87820;visibility:visible;mso-wrap-style:square;v-text-anchor:middle" o:gfxdata="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" filled="f" stroked="f" strokeweight="1pt"/>
@@ -1026,7 +1026,7 @@
     </w:sdt>
     <w:p>
       <w:pPr>
-        <w:pStyle w:val="Sansinterligne"/>
+        <w:pStyle w:val="NoSpacing"/>
       </w:pPr>
       <w:bookmarkStart w:id="0" w:name="_Toc534216328"/>
     </w:p>
@@ -1072,7 +1072,7 @@
           <w:bookmarkEnd w:id="0"/>
           <w:p>
             <w:pPr>
-              <w:pStyle w:val="Sansinterligne"/>
+              <w:pStyle w:val="NoSpacing"/>
               <w:jc w:val="center"/>
               <w:rPr>
                 <w:b/>
@@ -1109,7 +1109,7 @@
           </w:tcPr>
           <w:p>
             <w:pPr>
-              <w:pStyle w:val="Sansinterligne"/>
+              <w:pStyle w:val="NoSpacing"/>
               <w:jc w:val="center"/>
               <w:rPr>
                 <w:b/>
@@ -1146,7 +1146,7 @@
           </w:tcPr>
           <w:p>
             <w:pPr>
-              <w:pStyle w:val="Sansinterligne"/>
+              <w:pStyle w:val="NoSpacing"/>
               <w:jc w:val="center"/>
               <w:rPr>
                 <w:b/>
@@ -1235,7 +1235,7 @@
           </w:tcPr>
           <w:p>
             <w:pPr>
-              <w:pStyle w:val="Sansinterligne"/>
+              <w:pStyle w:val="NoSpacing"/>
               <w:rPr>
                 <w:rFonts w:eastAsia="Times New Roman"/>
               </w:rPr>
@@ -1267,7 +1267,7 @@
           </w:tcPr>
           <w:p>
             <w:pPr>
-              <w:pStyle w:val="Sansinterligne"/>
+              <w:pStyle w:val="NoSpacing"/>
               <w:rPr>
                 <w:rFonts w:eastAsia="Times New Roman"/>
               </w:rPr>
@@ -1287,7 +1287,7 @@
           </w:p>
           <w:p>
             <w:pPr>
-              <w:pStyle w:val="Sansinterligne"/>
+              <w:pStyle w:val="NoSpacing"/>
               <w:rPr>
                 <w:rFonts w:eastAsia="Times New Roman"/>
               </w:rPr>
@@ -1343,7 +1343,7 @@
           </w:p>
           <w:p>
             <w:pPr>
-              <w:pStyle w:val="Sansinterligne"/>
+              <w:pStyle w:val="NoSpacing"/>
               <w:rPr>
                 <w:rFonts w:eastAsia="Times New Roman"/>
               </w:rPr>
@@ -1425,7 +1425,7 @@
           </w:tcPr>
           <w:p>
             <w:pPr>
-              <w:pStyle w:val="Sansinterligne"/>
+              <w:pStyle w:val="NoSpacing"/>
               <w:rPr>
                 <w:rFonts w:eastAsia="Times New Roman"/>
               </w:rPr>
@@ -1472,7 +1472,7 @@
           </w:tcPr>
           <w:p>
             <w:pPr>
-              <w:pStyle w:val="Sansinterligne"/>
+              <w:pStyle w:val="NoSpacing"/>
               <w:rPr>
                 <w:rFonts w:eastAsia="Times New Roman"/>
               </w:rPr>
@@ -2200,29 +2200,7 @@
                 <w:u w:val="single"/>
                 <w:lang w:eastAsia="fr-FR"/>
               </w:rPr>
-              <w:t>2</w:t>
-            </w:r>
-            <w:r>
-              <w:rPr>
-                <w:rFonts w:eastAsia="Times New Roman" w:cstheme="minorHAnsi"/>
-                <w:b/>
-                <w:bCs/>
-                <w:color w:val="000000"/>
-                <w:u w:val="single"/>
-                <w:lang w:eastAsia="fr-FR"/>
-              </w:rPr>
-              <w:t>. Client : gestion d</w:t>
-            </w:r>
-            <w:r>
-              <w:rPr>
-                <w:rFonts w:eastAsia="Times New Roman" w:cstheme="minorHAnsi"/>
-                <w:b/>
-                <w:bCs/>
-                <w:color w:val="000000"/>
-                <w:u w:val="single"/>
-                <w:lang w:eastAsia="fr-FR"/>
-              </w:rPr>
-              <w:t>es commandes</w:t>
+              <w:t>2. Client : gestion des commandes</w:t>
             </w:r>
           </w:p>
         </w:tc>
@@ -2304,6 +2282,13 @@
                 <w:lang w:eastAsia="fr-FR"/>
               </w:rPr>
             </w:pPr>
+            <w:r>
+              <w:rPr>
+                <w:rFonts w:eastAsia="Times New Roman" w:cstheme="minorHAnsi"/>
+                <w:lang w:eastAsia="fr-FR"/>
+              </w:rPr>
+              <w:t>Le site recensera l’ensemble des camions disponibles dans chaque ville.</w:t>
+            </w:r>
           </w:p>
         </w:tc>
       </w:tr>
@@ -2412,6 +2397,29 @@
                 <w:lang w:eastAsia="fr-FR"/>
               </w:rPr>
             </w:pPr>
+            <w:r>
+              <w:rPr>
+                <w:rFonts w:eastAsia="Times New Roman" w:cstheme="minorHAnsi"/>
+                <w:lang w:eastAsia="fr-FR"/>
+              </w:rPr>
+              <w:t>Le client pourra consulter l’ensemble des plats proposés par le camion.</w:t>
+            </w:r>
+          </w:p>
+          <w:p>
+            <w:pPr>
+              <w:spacing w:after="200" w:line="240" w:lineRule="auto"/>
+              <w:rPr>
+                <w:rFonts w:eastAsia="Times New Roman" w:cstheme="minorHAnsi"/>
+                <w:lang w:eastAsia="fr-FR"/>
+              </w:rPr>
+            </w:pPr>
+            <w:r>
+              <w:rPr>
+                <w:rFonts w:eastAsia="Times New Roman" w:cstheme="minorHAnsi"/>
+                <w:lang w:eastAsia="fr-FR"/>
+              </w:rPr>
+              <w:t>Il pourra voir si c’est végan, végétarien ou normal.</w:t>
+            </w:r>
           </w:p>
         </w:tc>
       </w:tr>
@@ -2573,6 +2581,7 @@
                 <w:rFonts w:eastAsia="Times New Roman" w:cstheme="minorHAnsi"/>
                 <w:lang w:eastAsia="fr-FR"/>
               </w:rPr>
+              <w:lastRenderedPageBreak/>
               <w:t>Accumulation de points de fidélité</w:t>
             </w:r>
           </w:p>
@@ -2802,6 +2811,13 @@
                 <w:lang w:eastAsia="fr-FR"/>
               </w:rPr>
             </w:pPr>
+            <w:r>
+              <w:rPr>
+                <w:rFonts w:eastAsia="Times New Roman" w:cstheme="minorHAnsi"/>
+                <w:lang w:eastAsia="fr-FR"/>
+              </w:rPr>
+              <w:t>L’ensemble du site sera disponible en Anglais et en Français pour accueillir la clientèle étrangère.</w:t>
+            </w:r>
           </w:p>
         </w:tc>
       </w:tr>
@@ -2882,17 +2898,8 @@
                 <w:rFonts w:eastAsia="Times New Roman" w:cstheme="minorHAnsi"/>
                 <w:lang w:eastAsia="fr-FR"/>
               </w:rPr>
-              <w:t xml:space="preserve">l’équipe </w:t>
-            </w:r>
-            <w:proofErr w:type="spellStart"/>
-            <w:r>
-              <w:rPr>
-                <w:rFonts w:eastAsia="Times New Roman" w:cstheme="minorHAnsi"/>
-                <w:lang w:eastAsia="fr-FR"/>
-              </w:rPr>
-              <w:t>Drive’N’Cook</w:t>
-            </w:r>
-            <w:proofErr w:type="spellEnd"/>
+              <w:t>l’équipe Drive’N’Cook</w:t>
+            </w:r>
           </w:p>
         </w:tc>
         <w:tc>
@@ -2924,7 +2931,14 @@
                 <w:rFonts w:eastAsia="Times New Roman" w:cstheme="minorHAnsi"/>
                 <w:lang w:eastAsia="fr-FR"/>
               </w:rPr>
-              <w:t>Formulaire</w:t>
+              <w:t>Pour contacter Drive’N’Cook</w:t>
+            </w:r>
+            <w:r>
+              <w:rPr>
+                <w:rFonts w:eastAsia="Times New Roman" w:cstheme="minorHAnsi"/>
+                <w:lang w:eastAsia="fr-FR"/>
+              </w:rPr>
+              <w:t xml:space="preserve"> le client disposera d’un formulaire directement sur le site Web.</w:t>
             </w:r>
           </w:p>
           <w:p>
@@ -2940,7 +2954,7 @@
                 <w:rFonts w:eastAsia="Times New Roman" w:cstheme="minorHAnsi"/>
                 <w:lang w:eastAsia="fr-FR"/>
               </w:rPr>
-              <w:t>Pas obligé d’être client / connecté</w:t>
+              <w:t>Ce formulaire pourra être rempli sans être connecté.</w:t>
             </w:r>
           </w:p>
         </w:tc>
@@ -3039,6 +3053,14 @@
                 <w:lang w:eastAsia="fr-FR"/>
               </w:rPr>
             </w:pPr>
+            <w:r>
+              <w:rPr>
+                <w:rFonts w:eastAsia="Times New Roman" w:cstheme="minorHAnsi"/>
+                <w:color w:val="FF0000"/>
+                <w:lang w:eastAsia="fr-FR"/>
+              </w:rPr>
+              <w:t>Le client aura la possibilité de demander l’organisation d’un événement auprès d’un franchisé.</w:t>
+            </w:r>
           </w:p>
         </w:tc>
       </w:tr>
@@ -3144,6 +3166,13 @@
                 <w:lang w:eastAsia="fr-FR"/>
               </w:rPr>
             </w:pPr>
+            <w:r>
+              <w:rPr>
+                <w:rFonts w:eastAsia="Times New Roman" w:cstheme="minorHAnsi"/>
+                <w:lang w:eastAsia="fr-FR"/>
+              </w:rPr>
+              <w:t>Un franchisé aura la possibilité de voir les commandes finalisées par un entrepôt.</w:t>
+            </w:r>
           </w:p>
         </w:tc>
       </w:tr>
@@ -3234,6 +3263,13 @@
                 <w:lang w:eastAsia="fr-FR"/>
               </w:rPr>
             </w:pPr>
+            <w:r>
+              <w:rPr>
+                <w:rFonts w:eastAsia="Times New Roman" w:cstheme="minorHAnsi"/>
+                <w:lang w:eastAsia="fr-FR"/>
+              </w:rPr>
+              <w:t>Le franchisé pourra approuver la commande si elle a été reçue.</w:t>
+            </w:r>
           </w:p>
         </w:tc>
       </w:tr>
@@ -3324,6 +3360,13 @@
                 <w:lang w:eastAsia="fr-FR"/>
               </w:rPr>
             </w:pPr>
+            <w:r>
+              <w:rPr>
+                <w:rFonts w:eastAsia="Times New Roman" w:cstheme="minorHAnsi"/>
+                <w:lang w:eastAsia="fr-FR"/>
+              </w:rPr>
+              <w:t>Le franchisé pourra visualiser l’ensemble des commandes passés.</w:t>
+            </w:r>
           </w:p>
         </w:tc>
       </w:tr>
@@ -3382,27 +3425,7 @@
                 <w:bCs/>
                 <w:lang w:eastAsia="fr-FR"/>
               </w:rPr>
-              <w:t xml:space="preserve"> </w:t>
-            </w:r>
-            <w:proofErr w:type="spellStart"/>
-            <w:r>
-              <w:rPr>
-                <w:rFonts w:eastAsia="Times New Roman" w:cstheme="minorHAnsi"/>
-                <w:b/>
-                <w:bCs/>
-                <w:lang w:eastAsia="fr-FR"/>
-              </w:rPr>
-              <w:t>Corporate</w:t>
-            </w:r>
-            <w:proofErr w:type="spellEnd"/>
-            <w:r>
-              <w:rPr>
-                <w:rFonts w:eastAsia="Times New Roman" w:cstheme="minorHAnsi"/>
-                <w:b/>
-                <w:bCs/>
-                <w:lang w:eastAsia="fr-FR"/>
-              </w:rPr>
-              <w:t xml:space="preserve"> : gestion des clients </w:t>
+              <w:t xml:space="preserve"> Corporate : gestion des clients </w:t>
             </w:r>
           </w:p>
         </w:tc>
@@ -3431,7 +3454,10 @@
               </w:rPr>
             </w:pPr>
             <w:r>
-              <w:t>1.1 Création de compte</w:t>
+              <w:t>5</w:t>
+            </w:r>
+            <w:r>
+              <w:t>.1 Création de compte</w:t>
             </w:r>
           </w:p>
         </w:tc>
@@ -3459,6 +3485,13 @@
                 <w:lang w:eastAsia="fr-FR"/>
               </w:rPr>
             </w:pPr>
+            <w:r>
+              <w:rPr>
+                <w:rFonts w:eastAsia="Times New Roman" w:cstheme="minorHAnsi"/>
+                <w:lang w:eastAsia="fr-FR"/>
+              </w:rPr>
+              <w:t>Le corporate peut créer un compte pour un client.</w:t>
+            </w:r>
           </w:p>
         </w:tc>
       </w:tr>
@@ -3522,7 +3555,31 @@
                 <w:color w:val="000000"/>
                 <w:lang w:eastAsia="fr-FR"/>
               </w:rPr>
-              <w:t xml:space="preserve">1.3 </w:t>
+              <w:t>5</w:t>
+            </w:r>
+            <w:r>
+              <w:rPr>
+                <w:rFonts w:eastAsia="Times New Roman" w:cstheme="minorHAnsi"/>
+                <w:color w:val="000000"/>
+                <w:lang w:eastAsia="fr-FR"/>
+              </w:rPr>
+              <w:t>.</w:t>
+            </w:r>
+            <w:r>
+              <w:rPr>
+                <w:rFonts w:eastAsia="Times New Roman" w:cstheme="minorHAnsi"/>
+                <w:color w:val="000000"/>
+                <w:lang w:eastAsia="fr-FR"/>
+              </w:rPr>
+              <w:t>2</w:t>
+            </w:r>
+            <w:r>
+              <w:rPr>
+                <w:rFonts w:eastAsia="Times New Roman" w:cstheme="minorHAnsi"/>
+                <w:color w:val="000000"/>
+                <w:lang w:eastAsia="fr-FR"/>
+              </w:rPr>
+              <w:t xml:space="preserve"> </w:t>
             </w:r>
             <w:r>
               <w:rPr>
@@ -3566,6 +3623,13 @@
                 <w:lang w:eastAsia="fr-FR"/>
               </w:rPr>
             </w:pPr>
+            <w:r>
+              <w:rPr>
+                <w:rFonts w:eastAsia="Times New Roman" w:cstheme="minorHAnsi"/>
+                <w:lang w:eastAsia="fr-FR"/>
+              </w:rPr>
+              <w:t>Le corporate peut changer le mot de passe d’un compte client.</w:t>
+            </w:r>
           </w:p>
         </w:tc>
       </w:tr>
@@ -3629,7 +3693,31 @@
                 <w:color w:val="000000"/>
                 <w:lang w:eastAsia="fr-FR"/>
               </w:rPr>
-              <w:t xml:space="preserve">1.4 Modification </w:t>
+              <w:t>5</w:t>
+            </w:r>
+            <w:r>
+              <w:rPr>
+                <w:rFonts w:eastAsia="Times New Roman" w:cstheme="minorHAnsi"/>
+                <w:color w:val="000000"/>
+                <w:lang w:eastAsia="fr-FR"/>
+              </w:rPr>
+              <w:t>.</w:t>
+            </w:r>
+            <w:r>
+              <w:rPr>
+                <w:rFonts w:eastAsia="Times New Roman" w:cstheme="minorHAnsi"/>
+                <w:color w:val="000000"/>
+                <w:lang w:eastAsia="fr-FR"/>
+              </w:rPr>
+              <w:t>3</w:t>
+            </w:r>
+            <w:r>
+              <w:rPr>
+                <w:rFonts w:eastAsia="Times New Roman" w:cstheme="minorHAnsi"/>
+                <w:color w:val="000000"/>
+                <w:lang w:eastAsia="fr-FR"/>
+              </w:rPr>
+              <w:t xml:space="preserve"> Modification </w:t>
             </w:r>
             <w:r>
               <w:rPr>
@@ -3660,6 +3748,508 @@
           <w:p>
             <w:pPr>
               <w:spacing w:after="0" w:line="240" w:lineRule="auto"/>
+              <w:rPr>
+                <w:rFonts w:eastAsia="Times New Roman" w:cstheme="minorHAnsi"/>
+                <w:lang w:eastAsia="fr-FR"/>
+              </w:rPr>
+            </w:pPr>
+            <w:r>
+              <w:rPr>
+                <w:rFonts w:eastAsia="Times New Roman" w:cstheme="minorHAnsi"/>
+                <w:lang w:eastAsia="fr-FR"/>
+              </w:rPr>
+              <w:t>Le corporate</w:t>
+            </w:r>
+            <w:r>
+              <w:rPr>
+                <w:rFonts w:eastAsia="Times New Roman" w:cstheme="minorHAnsi"/>
+                <w:lang w:eastAsia="fr-FR"/>
+              </w:rPr>
+              <w:t xml:space="preserve"> dispose du page pour modifier les informations d’un client.</w:t>
+            </w:r>
+          </w:p>
+        </w:tc>
+      </w:tr>
+      <w:tr>
+        <w:trPr>
+          <w:trHeight w:val="160"/>
+        </w:trPr>
+        <w:tc>
+          <w:tcPr>
+            <w:tcW w:w="0" w:type="auto"/>
+            <w:tcBorders>
+              <w:top w:val="single" w:sz="6" w:space="0" w:color="000000"/>
+              <w:left w:val="single" w:sz="6" w:space="0" w:color="000000"/>
+              <w:bottom w:val="single" w:sz="6" w:space="0" w:color="000000"/>
+              <w:right w:val="single" w:sz="6" w:space="0" w:color="000000"/>
+            </w:tcBorders>
+            <w:tcMar>
+              <w:top w:w="30" w:type="dxa"/>
+              <w:left w:w="104" w:type="dxa"/>
+              <w:bottom w:w="0" w:type="dxa"/>
+              <w:right w:w="80" w:type="dxa"/>
+            </w:tcMar>
+          </w:tcPr>
+          <w:p>
+            <w:pPr>
+              <w:spacing w:after="0" w:line="240" w:lineRule="auto"/>
+              <w:rPr>
+                <w:rFonts w:eastAsia="Times New Roman" w:cstheme="minorHAnsi"/>
+                <w:lang w:eastAsia="fr-FR"/>
+              </w:rPr>
+            </w:pPr>
+          </w:p>
+        </w:tc>
+        <w:tc>
+          <w:tcPr>
+            <w:tcW w:w="0" w:type="auto"/>
+            <w:tcBorders>
+              <w:top w:val="single" w:sz="6" w:space="0" w:color="000000"/>
+              <w:left w:val="single" w:sz="6" w:space="0" w:color="000000"/>
+              <w:bottom w:val="single" w:sz="6" w:space="0" w:color="000000"/>
+              <w:right w:val="single" w:sz="6" w:space="0" w:color="000000"/>
+            </w:tcBorders>
+            <w:tcMar>
+              <w:top w:w="30" w:type="dxa"/>
+              <w:left w:w="104" w:type="dxa"/>
+              <w:bottom w:w="0" w:type="dxa"/>
+              <w:right w:w="80" w:type="dxa"/>
+            </w:tcMar>
+          </w:tcPr>
+          <w:p>
+            <w:pPr>
+              <w:spacing w:after="200" w:line="240" w:lineRule="auto"/>
+              <w:rPr>
+                <w:rFonts w:eastAsia="Times New Roman" w:cstheme="minorHAnsi"/>
+                <w:lang w:eastAsia="fr-FR"/>
+              </w:rPr>
+            </w:pPr>
+            <w:r>
+              <w:rPr>
+                <w:rFonts w:eastAsia="Times New Roman" w:cstheme="minorHAnsi"/>
+                <w:lang w:eastAsia="fr-FR"/>
+              </w:rPr>
+              <w:t>5</w:t>
+            </w:r>
+            <w:r>
+              <w:rPr>
+                <w:rFonts w:eastAsia="Times New Roman" w:cstheme="minorHAnsi"/>
+                <w:lang w:eastAsia="fr-FR"/>
+              </w:rPr>
+              <w:t>.</w:t>
+            </w:r>
+            <w:r>
+              <w:rPr>
+                <w:rFonts w:eastAsia="Times New Roman" w:cstheme="minorHAnsi"/>
+                <w:lang w:eastAsia="fr-FR"/>
+              </w:rPr>
+              <w:t>4</w:t>
+            </w:r>
+            <w:r>
+              <w:rPr>
+                <w:rFonts w:eastAsia="Times New Roman" w:cstheme="minorHAnsi"/>
+                <w:lang w:eastAsia="fr-FR"/>
+              </w:rPr>
+              <w:t xml:space="preserve"> Suppression de compte</w:t>
+            </w:r>
+          </w:p>
+        </w:tc>
+        <w:tc>
+          <w:tcPr>
+            <w:tcW w:w="0" w:type="auto"/>
+            <w:tcBorders>
+              <w:top w:val="single" w:sz="6" w:space="0" w:color="000000"/>
+              <w:left w:val="single" w:sz="6" w:space="0" w:color="000000"/>
+              <w:bottom w:val="single" w:sz="6" w:space="0" w:color="000000"/>
+              <w:right w:val="single" w:sz="6" w:space="0" w:color="000000"/>
+            </w:tcBorders>
+            <w:tcMar>
+              <w:top w:w="30" w:type="dxa"/>
+              <w:left w:w="104" w:type="dxa"/>
+              <w:bottom w:w="0" w:type="dxa"/>
+              <w:right w:w="80" w:type="dxa"/>
+            </w:tcMar>
+          </w:tcPr>
+          <w:p>
+            <w:pPr>
+              <w:spacing w:after="200" w:line="240" w:lineRule="auto"/>
+              <w:rPr>
+                <w:rFonts w:eastAsia="Times New Roman" w:cstheme="minorHAnsi"/>
+                <w:lang w:eastAsia="fr-FR"/>
+              </w:rPr>
+            </w:pPr>
+            <w:r>
+              <w:rPr>
+                <w:rFonts w:eastAsia="Times New Roman" w:cstheme="minorHAnsi"/>
+                <w:lang w:eastAsia="fr-FR"/>
+              </w:rPr>
+              <w:t>Le corporate peut supprimer un compte client.</w:t>
+            </w:r>
+          </w:p>
+        </w:tc>
+      </w:tr>
+      <w:tr>
+        <w:trPr>
+          <w:trHeight w:val="160"/>
+        </w:trPr>
+        <w:tc>
+          <w:tcPr>
+            <w:tcW w:w="0" w:type="auto"/>
+            <w:tcBorders>
+              <w:top w:val="single" w:sz="6" w:space="0" w:color="000000"/>
+              <w:left w:val="single" w:sz="6" w:space="0" w:color="000000"/>
+              <w:bottom w:val="single" w:sz="6" w:space="0" w:color="000000"/>
+              <w:right w:val="single" w:sz="6" w:space="0" w:color="000000"/>
+            </w:tcBorders>
+            <w:tcMar>
+              <w:top w:w="30" w:type="dxa"/>
+              <w:left w:w="104" w:type="dxa"/>
+              <w:bottom w:w="0" w:type="dxa"/>
+              <w:right w:w="80" w:type="dxa"/>
+            </w:tcMar>
+          </w:tcPr>
+          <w:p>
+            <w:pPr>
+              <w:spacing w:after="0" w:line="240" w:lineRule="auto"/>
+              <w:rPr>
+                <w:rFonts w:eastAsia="Times New Roman" w:cstheme="minorHAnsi"/>
+                <w:lang w:eastAsia="fr-FR"/>
+              </w:rPr>
+            </w:pPr>
+          </w:p>
+        </w:tc>
+        <w:tc>
+          <w:tcPr>
+            <w:tcW w:w="0" w:type="auto"/>
+            <w:tcBorders>
+              <w:top w:val="single" w:sz="6" w:space="0" w:color="000000"/>
+              <w:left w:val="single" w:sz="6" w:space="0" w:color="000000"/>
+              <w:bottom w:val="single" w:sz="6" w:space="0" w:color="000000"/>
+              <w:right w:val="single" w:sz="6" w:space="0" w:color="000000"/>
+            </w:tcBorders>
+            <w:tcMar>
+              <w:top w:w="30" w:type="dxa"/>
+              <w:left w:w="104" w:type="dxa"/>
+              <w:bottom w:w="0" w:type="dxa"/>
+              <w:right w:w="80" w:type="dxa"/>
+            </w:tcMar>
+          </w:tcPr>
+          <w:p>
+            <w:pPr>
+              <w:spacing w:after="200" w:line="240" w:lineRule="auto"/>
+              <w:rPr>
+                <w:rFonts w:eastAsia="Times New Roman" w:cstheme="minorHAnsi"/>
+                <w:lang w:eastAsia="fr-FR"/>
+              </w:rPr>
+            </w:pPr>
+            <w:r>
+              <w:rPr>
+                <w:rFonts w:eastAsia="Times New Roman" w:cstheme="minorHAnsi"/>
+                <w:lang w:eastAsia="fr-FR"/>
+              </w:rPr>
+              <w:t>5</w:t>
+            </w:r>
+            <w:r>
+              <w:rPr>
+                <w:rFonts w:eastAsia="Times New Roman" w:cstheme="minorHAnsi"/>
+                <w:lang w:eastAsia="fr-FR"/>
+              </w:rPr>
+              <w:t>.</w:t>
+            </w:r>
+            <w:r>
+              <w:rPr>
+                <w:rFonts w:eastAsia="Times New Roman" w:cstheme="minorHAnsi"/>
+                <w:lang w:eastAsia="fr-FR"/>
+              </w:rPr>
+              <w:t>5</w:t>
+            </w:r>
+            <w:r>
+              <w:rPr>
+                <w:rFonts w:eastAsia="Times New Roman" w:cstheme="minorHAnsi"/>
+                <w:lang w:eastAsia="fr-FR"/>
+              </w:rPr>
+              <w:t xml:space="preserve"> Abonnement à la newsletter</w:t>
+            </w:r>
+          </w:p>
+        </w:tc>
+        <w:tc>
+          <w:tcPr>
+            <w:tcW w:w="0" w:type="auto"/>
+            <w:tcBorders>
+              <w:top w:val="single" w:sz="6" w:space="0" w:color="000000"/>
+              <w:left w:val="single" w:sz="6" w:space="0" w:color="000000"/>
+              <w:bottom w:val="single" w:sz="6" w:space="0" w:color="000000"/>
+              <w:right w:val="single" w:sz="6" w:space="0" w:color="000000"/>
+            </w:tcBorders>
+            <w:tcMar>
+              <w:top w:w="30" w:type="dxa"/>
+              <w:left w:w="104" w:type="dxa"/>
+              <w:bottom w:w="0" w:type="dxa"/>
+              <w:right w:w="80" w:type="dxa"/>
+            </w:tcMar>
+          </w:tcPr>
+          <w:p>
+            <w:pPr>
+              <w:spacing w:after="200" w:line="240" w:lineRule="auto"/>
+              <w:rPr>
+                <w:rFonts w:eastAsia="Times New Roman" w:cstheme="minorHAnsi"/>
+                <w:lang w:eastAsia="fr-FR"/>
+              </w:rPr>
+            </w:pPr>
+            <w:r>
+              <w:rPr>
+                <w:rFonts w:eastAsia="Times New Roman" w:cstheme="minorHAnsi"/>
+                <w:lang w:eastAsia="fr-FR"/>
+              </w:rPr>
+              <w:t>Le corporate peut abonner un client</w:t>
+            </w:r>
+            <w:bookmarkStart w:id="1" w:name="_GoBack"/>
+            <w:bookmarkEnd w:id="1"/>
+            <w:r>
+              <w:rPr>
+                <w:rFonts w:eastAsia="Times New Roman" w:cstheme="minorHAnsi"/>
+                <w:lang w:eastAsia="fr-FR"/>
+              </w:rPr>
+              <w:t xml:space="preserve"> à une newsletter, dans le cas où le client n’y parviendrait pas et ferait une demande par formulaire.</w:t>
+            </w:r>
+          </w:p>
+        </w:tc>
+      </w:tr>
+      <w:tr>
+        <w:trPr>
+          <w:trHeight w:val="160"/>
+        </w:trPr>
+        <w:tc>
+          <w:tcPr>
+            <w:tcW w:w="0" w:type="auto"/>
+            <w:tcBorders>
+              <w:top w:val="single" w:sz="6" w:space="0" w:color="000000"/>
+              <w:left w:val="single" w:sz="6" w:space="0" w:color="000000"/>
+              <w:bottom w:val="single" w:sz="6" w:space="0" w:color="000000"/>
+              <w:right w:val="single" w:sz="6" w:space="0" w:color="000000"/>
+            </w:tcBorders>
+            <w:tcMar>
+              <w:top w:w="30" w:type="dxa"/>
+              <w:left w:w="104" w:type="dxa"/>
+              <w:bottom w:w="0" w:type="dxa"/>
+              <w:right w:w="80" w:type="dxa"/>
+            </w:tcMar>
+          </w:tcPr>
+          <w:p>
+            <w:pPr>
+              <w:spacing w:after="0" w:line="240" w:lineRule="auto"/>
+              <w:rPr>
+                <w:rFonts w:eastAsia="Times New Roman" w:cstheme="minorHAnsi"/>
+                <w:lang w:eastAsia="fr-FR"/>
+              </w:rPr>
+            </w:pPr>
+          </w:p>
+        </w:tc>
+        <w:tc>
+          <w:tcPr>
+            <w:tcW w:w="0" w:type="auto"/>
+            <w:tcBorders>
+              <w:top w:val="single" w:sz="6" w:space="0" w:color="000000"/>
+              <w:left w:val="single" w:sz="6" w:space="0" w:color="000000"/>
+              <w:bottom w:val="single" w:sz="6" w:space="0" w:color="000000"/>
+              <w:right w:val="single" w:sz="6" w:space="0" w:color="000000"/>
+            </w:tcBorders>
+            <w:tcMar>
+              <w:top w:w="30" w:type="dxa"/>
+              <w:left w:w="104" w:type="dxa"/>
+              <w:bottom w:w="0" w:type="dxa"/>
+              <w:right w:w="80" w:type="dxa"/>
+            </w:tcMar>
+          </w:tcPr>
+          <w:p>
+            <w:pPr>
+              <w:spacing w:after="200" w:line="240" w:lineRule="auto"/>
+              <w:rPr>
+                <w:rFonts w:eastAsia="Times New Roman" w:cstheme="minorHAnsi"/>
+                <w:lang w:eastAsia="fr-FR"/>
+              </w:rPr>
+            </w:pPr>
+            <w:r>
+              <w:rPr>
+                <w:rFonts w:eastAsia="Times New Roman" w:cstheme="minorHAnsi"/>
+                <w:lang w:eastAsia="fr-FR"/>
+              </w:rPr>
+              <w:t>5</w:t>
+            </w:r>
+            <w:r>
+              <w:rPr>
+                <w:rFonts w:eastAsia="Times New Roman" w:cstheme="minorHAnsi"/>
+                <w:lang w:eastAsia="fr-FR"/>
+              </w:rPr>
+              <w:t>.</w:t>
+            </w:r>
+            <w:r>
+              <w:rPr>
+                <w:rFonts w:eastAsia="Times New Roman" w:cstheme="minorHAnsi"/>
+                <w:lang w:eastAsia="fr-FR"/>
+              </w:rPr>
+              <w:t>6</w:t>
+            </w:r>
+            <w:r>
+              <w:rPr>
+                <w:rFonts w:eastAsia="Times New Roman" w:cstheme="minorHAnsi"/>
+                <w:lang w:eastAsia="fr-FR"/>
+              </w:rPr>
+              <w:t xml:space="preserve"> Désabonnement de la newsletter</w:t>
+            </w:r>
+          </w:p>
+        </w:tc>
+        <w:tc>
+          <w:tcPr>
+            <w:tcW w:w="0" w:type="auto"/>
+            <w:tcBorders>
+              <w:top w:val="single" w:sz="6" w:space="0" w:color="000000"/>
+              <w:left w:val="single" w:sz="6" w:space="0" w:color="000000"/>
+              <w:bottom w:val="single" w:sz="6" w:space="0" w:color="000000"/>
+              <w:right w:val="single" w:sz="6" w:space="0" w:color="000000"/>
+            </w:tcBorders>
+            <w:tcMar>
+              <w:top w:w="30" w:type="dxa"/>
+              <w:left w:w="104" w:type="dxa"/>
+              <w:bottom w:w="0" w:type="dxa"/>
+              <w:right w:w="80" w:type="dxa"/>
+            </w:tcMar>
+          </w:tcPr>
+          <w:p>
+            <w:pPr>
+              <w:spacing w:after="200" w:line="240" w:lineRule="auto"/>
+              <w:rPr>
+                <w:rFonts w:eastAsia="Times New Roman" w:cstheme="minorHAnsi"/>
+                <w:lang w:eastAsia="fr-FR"/>
+              </w:rPr>
+            </w:pPr>
+            <w:r>
+              <w:rPr>
+                <w:rFonts w:eastAsia="Times New Roman" w:cstheme="minorHAnsi"/>
+                <w:lang w:eastAsia="fr-FR"/>
+              </w:rPr>
+              <w:t>Le corporate peut désabonner un client d’une newsletter</w:t>
+            </w:r>
+          </w:p>
+        </w:tc>
+      </w:tr>
+      <w:tr>
+        <w:trPr>
+          <w:trHeight w:val="160"/>
+        </w:trPr>
+        <w:tc>
+          <w:tcPr>
+            <w:tcW w:w="0" w:type="auto"/>
+            <w:tcBorders>
+              <w:top w:val="single" w:sz="6" w:space="0" w:color="000000"/>
+              <w:left w:val="single" w:sz="6" w:space="0" w:color="000000"/>
+              <w:bottom w:val="single" w:sz="6" w:space="0" w:color="000000"/>
+              <w:right w:val="single" w:sz="6" w:space="0" w:color="000000"/>
+            </w:tcBorders>
+            <w:tcMar>
+              <w:top w:w="30" w:type="dxa"/>
+              <w:left w:w="104" w:type="dxa"/>
+              <w:bottom w:w="0" w:type="dxa"/>
+              <w:right w:w="80" w:type="dxa"/>
+            </w:tcMar>
+          </w:tcPr>
+          <w:p>
+            <w:pPr>
+              <w:spacing w:after="0" w:line="240" w:lineRule="auto"/>
+              <w:rPr>
+                <w:rFonts w:eastAsia="Times New Roman" w:cstheme="minorHAnsi"/>
+                <w:lang w:eastAsia="fr-FR"/>
+              </w:rPr>
+            </w:pPr>
+            <w:r>
+              <w:rPr>
+                <w:rFonts w:eastAsia="Times New Roman" w:cstheme="minorHAnsi"/>
+                <w:b/>
+                <w:bCs/>
+                <w:lang w:eastAsia="fr-FR"/>
+              </w:rPr>
+              <w:lastRenderedPageBreak/>
+              <w:t>6.</w:t>
+            </w:r>
+            <w:r>
+              <w:rPr>
+                <w:rFonts w:eastAsia="Times New Roman" w:cstheme="minorHAnsi"/>
+                <w:b/>
+                <w:bCs/>
+                <w:lang w:eastAsia="fr-FR"/>
+              </w:rPr>
+              <w:t xml:space="preserve"> Corporate : gestion des </w:t>
+            </w:r>
+            <w:r>
+              <w:rPr>
+                <w:rFonts w:eastAsia="Times New Roman" w:cstheme="minorHAnsi"/>
+                <w:b/>
+                <w:bCs/>
+                <w:lang w:eastAsia="fr-FR"/>
+              </w:rPr>
+              <w:t>commandes</w:t>
+            </w:r>
+          </w:p>
+        </w:tc>
+        <w:tc>
+          <w:tcPr>
+            <w:tcW w:w="0" w:type="auto"/>
+            <w:tcBorders>
+              <w:top w:val="single" w:sz="6" w:space="0" w:color="000000"/>
+              <w:left w:val="single" w:sz="6" w:space="0" w:color="000000"/>
+              <w:bottom w:val="single" w:sz="6" w:space="0" w:color="000000"/>
+              <w:right w:val="single" w:sz="6" w:space="0" w:color="000000"/>
+            </w:tcBorders>
+            <w:tcMar>
+              <w:top w:w="30" w:type="dxa"/>
+              <w:left w:w="104" w:type="dxa"/>
+              <w:bottom w:w="0" w:type="dxa"/>
+              <w:right w:w="80" w:type="dxa"/>
+            </w:tcMar>
+          </w:tcPr>
+          <w:p>
+            <w:pPr>
+              <w:spacing w:after="200" w:line="240" w:lineRule="auto"/>
+              <w:rPr>
+                <w:rFonts w:eastAsia="Times New Roman" w:cstheme="minorHAnsi"/>
+                <w:lang w:eastAsia="fr-FR"/>
+              </w:rPr>
+            </w:pPr>
+            <w:r>
+              <w:rPr>
+                <w:rFonts w:eastAsia="Times New Roman" w:cstheme="minorHAnsi"/>
+                <w:lang w:eastAsia="fr-FR"/>
+              </w:rPr>
+              <w:t xml:space="preserve">6.1 </w:t>
+            </w:r>
+            <w:r>
+              <w:rPr>
+                <w:rFonts w:eastAsia="Times New Roman" w:cstheme="minorHAnsi"/>
+                <w:lang w:eastAsia="fr-FR"/>
+              </w:rPr>
+              <w:t xml:space="preserve">Consultation des commandes </w:t>
+            </w:r>
+          </w:p>
+        </w:tc>
+        <w:tc>
+          <w:tcPr>
+            <w:tcW w:w="0" w:type="auto"/>
+            <w:tcBorders>
+              <w:top w:val="single" w:sz="6" w:space="0" w:color="000000"/>
+              <w:left w:val="single" w:sz="6" w:space="0" w:color="000000"/>
+              <w:bottom w:val="single" w:sz="6" w:space="0" w:color="000000"/>
+              <w:right w:val="single" w:sz="6" w:space="0" w:color="000000"/>
+            </w:tcBorders>
+            <w:tcMar>
+              <w:top w:w="30" w:type="dxa"/>
+              <w:left w:w="104" w:type="dxa"/>
+              <w:bottom w:w="0" w:type="dxa"/>
+              <w:right w:w="80" w:type="dxa"/>
+            </w:tcMar>
+          </w:tcPr>
+          <w:p>
+            <w:pPr>
+              <w:spacing w:after="200" w:line="240" w:lineRule="auto"/>
               <w:rPr>
                 <w:rFonts w:eastAsia="Times New Roman" w:cstheme="minorHAnsi"/>
                 <w:lang w:eastAsia="fr-FR"/>
@@ -3727,420 +4317,6 @@
                 <w:rFonts w:eastAsia="Times New Roman" w:cstheme="minorHAnsi"/>
                 <w:lang w:eastAsia="fr-FR"/>
               </w:rPr>
-              <w:t>1.6 Suppression de compte</w:t>
-            </w:r>
-          </w:p>
-        </w:tc>
-        <w:tc>
-          <w:tcPr>
-            <w:tcW w:w="0" w:type="auto"/>
-            <w:tcBorders>
-              <w:top w:val="single" w:sz="6" w:space="0" w:color="000000"/>
-              <w:left w:val="single" w:sz="6" w:space="0" w:color="000000"/>
-              <w:bottom w:val="single" w:sz="6" w:space="0" w:color="000000"/>
-              <w:right w:val="single" w:sz="6" w:space="0" w:color="000000"/>
-            </w:tcBorders>
-            <w:tcMar>
-              <w:top w:w="30" w:type="dxa"/>
-              <w:left w:w="104" w:type="dxa"/>
-              <w:bottom w:w="0" w:type="dxa"/>
-              <w:right w:w="80" w:type="dxa"/>
-            </w:tcMar>
-          </w:tcPr>
-          <w:p>
-            <w:pPr>
-              <w:spacing w:after="200" w:line="240" w:lineRule="auto"/>
-              <w:rPr>
-                <w:rFonts w:eastAsia="Times New Roman" w:cstheme="minorHAnsi"/>
-                <w:lang w:eastAsia="fr-FR"/>
-              </w:rPr>
-            </w:pPr>
-          </w:p>
-        </w:tc>
-      </w:tr>
-      <w:tr>
-        <w:trPr>
-          <w:trHeight w:val="160"/>
-        </w:trPr>
-        <w:tc>
-          <w:tcPr>
-            <w:tcW w:w="0" w:type="auto"/>
-            <w:tcBorders>
-              <w:top w:val="single" w:sz="6" w:space="0" w:color="000000"/>
-              <w:left w:val="single" w:sz="6" w:space="0" w:color="000000"/>
-              <w:bottom w:val="single" w:sz="6" w:space="0" w:color="000000"/>
-              <w:right w:val="single" w:sz="6" w:space="0" w:color="000000"/>
-            </w:tcBorders>
-            <w:tcMar>
-              <w:top w:w="30" w:type="dxa"/>
-              <w:left w:w="104" w:type="dxa"/>
-              <w:bottom w:w="0" w:type="dxa"/>
-              <w:right w:w="80" w:type="dxa"/>
-            </w:tcMar>
-          </w:tcPr>
-          <w:p>
-            <w:pPr>
-              <w:spacing w:after="0" w:line="240" w:lineRule="auto"/>
-              <w:rPr>
-                <w:rFonts w:eastAsia="Times New Roman" w:cstheme="minorHAnsi"/>
-                <w:lang w:eastAsia="fr-FR"/>
-              </w:rPr>
-            </w:pPr>
-          </w:p>
-        </w:tc>
-        <w:tc>
-          <w:tcPr>
-            <w:tcW w:w="0" w:type="auto"/>
-            <w:tcBorders>
-              <w:top w:val="single" w:sz="6" w:space="0" w:color="000000"/>
-              <w:left w:val="single" w:sz="6" w:space="0" w:color="000000"/>
-              <w:bottom w:val="single" w:sz="6" w:space="0" w:color="000000"/>
-              <w:right w:val="single" w:sz="6" w:space="0" w:color="000000"/>
-            </w:tcBorders>
-            <w:tcMar>
-              <w:top w:w="30" w:type="dxa"/>
-              <w:left w:w="104" w:type="dxa"/>
-              <w:bottom w:w="0" w:type="dxa"/>
-              <w:right w:w="80" w:type="dxa"/>
-            </w:tcMar>
-          </w:tcPr>
-          <w:p>
-            <w:pPr>
-              <w:spacing w:after="200" w:line="240" w:lineRule="auto"/>
-              <w:rPr>
-                <w:rFonts w:eastAsia="Times New Roman" w:cstheme="minorHAnsi"/>
-                <w:lang w:eastAsia="fr-FR"/>
-              </w:rPr>
-            </w:pPr>
-            <w:r>
-              <w:rPr>
-                <w:rFonts w:eastAsia="Times New Roman" w:cstheme="minorHAnsi"/>
-                <w:lang w:eastAsia="fr-FR"/>
-              </w:rPr>
-              <w:t>1.7 Abonnement à la newsletter</w:t>
-            </w:r>
-          </w:p>
-        </w:tc>
-        <w:tc>
-          <w:tcPr>
-            <w:tcW w:w="0" w:type="auto"/>
-            <w:tcBorders>
-              <w:top w:val="single" w:sz="6" w:space="0" w:color="000000"/>
-              <w:left w:val="single" w:sz="6" w:space="0" w:color="000000"/>
-              <w:bottom w:val="single" w:sz="6" w:space="0" w:color="000000"/>
-              <w:right w:val="single" w:sz="6" w:space="0" w:color="000000"/>
-            </w:tcBorders>
-            <w:tcMar>
-              <w:top w:w="30" w:type="dxa"/>
-              <w:left w:w="104" w:type="dxa"/>
-              <w:bottom w:w="0" w:type="dxa"/>
-              <w:right w:w="80" w:type="dxa"/>
-            </w:tcMar>
-          </w:tcPr>
-          <w:p>
-            <w:pPr>
-              <w:spacing w:after="200" w:line="240" w:lineRule="auto"/>
-              <w:rPr>
-                <w:rFonts w:eastAsia="Times New Roman" w:cstheme="minorHAnsi"/>
-                <w:lang w:eastAsia="fr-FR"/>
-              </w:rPr>
-            </w:pPr>
-          </w:p>
-        </w:tc>
-      </w:tr>
-      <w:tr>
-        <w:trPr>
-          <w:trHeight w:val="160"/>
-        </w:trPr>
-        <w:tc>
-          <w:tcPr>
-            <w:tcW w:w="0" w:type="auto"/>
-            <w:tcBorders>
-              <w:top w:val="single" w:sz="6" w:space="0" w:color="000000"/>
-              <w:left w:val="single" w:sz="6" w:space="0" w:color="000000"/>
-              <w:bottom w:val="single" w:sz="6" w:space="0" w:color="000000"/>
-              <w:right w:val="single" w:sz="6" w:space="0" w:color="000000"/>
-            </w:tcBorders>
-            <w:tcMar>
-              <w:top w:w="30" w:type="dxa"/>
-              <w:left w:w="104" w:type="dxa"/>
-              <w:bottom w:w="0" w:type="dxa"/>
-              <w:right w:w="80" w:type="dxa"/>
-            </w:tcMar>
-          </w:tcPr>
-          <w:p>
-            <w:pPr>
-              <w:spacing w:after="0" w:line="240" w:lineRule="auto"/>
-              <w:rPr>
-                <w:rFonts w:eastAsia="Times New Roman" w:cstheme="minorHAnsi"/>
-                <w:lang w:eastAsia="fr-FR"/>
-              </w:rPr>
-            </w:pPr>
-          </w:p>
-        </w:tc>
-        <w:tc>
-          <w:tcPr>
-            <w:tcW w:w="0" w:type="auto"/>
-            <w:tcBorders>
-              <w:top w:val="single" w:sz="6" w:space="0" w:color="000000"/>
-              <w:left w:val="single" w:sz="6" w:space="0" w:color="000000"/>
-              <w:bottom w:val="single" w:sz="6" w:space="0" w:color="000000"/>
-              <w:right w:val="single" w:sz="6" w:space="0" w:color="000000"/>
-            </w:tcBorders>
-            <w:tcMar>
-              <w:top w:w="30" w:type="dxa"/>
-              <w:left w:w="104" w:type="dxa"/>
-              <w:bottom w:w="0" w:type="dxa"/>
-              <w:right w:w="80" w:type="dxa"/>
-            </w:tcMar>
-          </w:tcPr>
-          <w:p>
-            <w:pPr>
-              <w:spacing w:after="200" w:line="240" w:lineRule="auto"/>
-              <w:rPr>
-                <w:rFonts w:eastAsia="Times New Roman" w:cstheme="minorHAnsi"/>
-                <w:lang w:eastAsia="fr-FR"/>
-              </w:rPr>
-            </w:pPr>
-            <w:r>
-              <w:rPr>
-                <w:rFonts w:eastAsia="Times New Roman" w:cstheme="minorHAnsi"/>
-                <w:lang w:eastAsia="fr-FR"/>
-              </w:rPr>
-              <w:t>1.8 Désabonnement de la newsletter</w:t>
-            </w:r>
-          </w:p>
-        </w:tc>
-        <w:tc>
-          <w:tcPr>
-            <w:tcW w:w="0" w:type="auto"/>
-            <w:tcBorders>
-              <w:top w:val="single" w:sz="6" w:space="0" w:color="000000"/>
-              <w:left w:val="single" w:sz="6" w:space="0" w:color="000000"/>
-              <w:bottom w:val="single" w:sz="6" w:space="0" w:color="000000"/>
-              <w:right w:val="single" w:sz="6" w:space="0" w:color="000000"/>
-            </w:tcBorders>
-            <w:tcMar>
-              <w:top w:w="30" w:type="dxa"/>
-              <w:left w:w="104" w:type="dxa"/>
-              <w:bottom w:w="0" w:type="dxa"/>
-              <w:right w:w="80" w:type="dxa"/>
-            </w:tcMar>
-          </w:tcPr>
-          <w:p>
-            <w:pPr>
-              <w:spacing w:after="200" w:line="240" w:lineRule="auto"/>
-              <w:rPr>
-                <w:rFonts w:eastAsia="Times New Roman" w:cstheme="minorHAnsi"/>
-                <w:lang w:eastAsia="fr-FR"/>
-              </w:rPr>
-            </w:pPr>
-          </w:p>
-        </w:tc>
-      </w:tr>
-      <w:tr>
-        <w:trPr>
-          <w:trHeight w:val="160"/>
-        </w:trPr>
-        <w:tc>
-          <w:tcPr>
-            <w:tcW w:w="0" w:type="auto"/>
-            <w:tcBorders>
-              <w:top w:val="single" w:sz="6" w:space="0" w:color="000000"/>
-              <w:left w:val="single" w:sz="6" w:space="0" w:color="000000"/>
-              <w:bottom w:val="single" w:sz="6" w:space="0" w:color="000000"/>
-              <w:right w:val="single" w:sz="6" w:space="0" w:color="000000"/>
-            </w:tcBorders>
-            <w:tcMar>
-              <w:top w:w="30" w:type="dxa"/>
-              <w:left w:w="104" w:type="dxa"/>
-              <w:bottom w:w="0" w:type="dxa"/>
-              <w:right w:w="80" w:type="dxa"/>
-            </w:tcMar>
-          </w:tcPr>
-          <w:p>
-            <w:pPr>
-              <w:spacing w:after="0" w:line="240" w:lineRule="auto"/>
-              <w:rPr>
-                <w:rFonts w:eastAsia="Times New Roman" w:cstheme="minorHAnsi"/>
-                <w:lang w:eastAsia="fr-FR"/>
-              </w:rPr>
-            </w:pPr>
-            <w:r>
-              <w:rPr>
-                <w:rFonts w:eastAsia="Times New Roman" w:cstheme="minorHAnsi"/>
-                <w:b/>
-                <w:bCs/>
-                <w:lang w:eastAsia="fr-FR"/>
-              </w:rPr>
-              <w:t>6.</w:t>
-            </w:r>
-            <w:r>
-              <w:rPr>
-                <w:rFonts w:eastAsia="Times New Roman" w:cstheme="minorHAnsi"/>
-                <w:b/>
-                <w:bCs/>
-                <w:lang w:eastAsia="fr-FR"/>
-              </w:rPr>
-              <w:t xml:space="preserve"> </w:t>
-            </w:r>
-            <w:proofErr w:type="spellStart"/>
-            <w:r>
-              <w:rPr>
-                <w:rFonts w:eastAsia="Times New Roman" w:cstheme="minorHAnsi"/>
-                <w:b/>
-                <w:bCs/>
-                <w:lang w:eastAsia="fr-FR"/>
-              </w:rPr>
-              <w:t>Corporate</w:t>
-            </w:r>
-            <w:proofErr w:type="spellEnd"/>
-            <w:r>
-              <w:rPr>
-                <w:rFonts w:eastAsia="Times New Roman" w:cstheme="minorHAnsi"/>
-                <w:b/>
-                <w:bCs/>
-                <w:lang w:eastAsia="fr-FR"/>
-              </w:rPr>
-              <w:t xml:space="preserve"> : gestion des </w:t>
-            </w:r>
-            <w:r>
-              <w:rPr>
-                <w:rFonts w:eastAsia="Times New Roman" w:cstheme="minorHAnsi"/>
-                <w:b/>
-                <w:bCs/>
-                <w:lang w:eastAsia="fr-FR"/>
-              </w:rPr>
-              <w:t>commandes</w:t>
-            </w:r>
-          </w:p>
-        </w:tc>
-        <w:tc>
-          <w:tcPr>
-            <w:tcW w:w="0" w:type="auto"/>
-            <w:tcBorders>
-              <w:top w:val="single" w:sz="6" w:space="0" w:color="000000"/>
-              <w:left w:val="single" w:sz="6" w:space="0" w:color="000000"/>
-              <w:bottom w:val="single" w:sz="6" w:space="0" w:color="000000"/>
-              <w:right w:val="single" w:sz="6" w:space="0" w:color="000000"/>
-            </w:tcBorders>
-            <w:tcMar>
-              <w:top w:w="30" w:type="dxa"/>
-              <w:left w:w="104" w:type="dxa"/>
-              <w:bottom w:w="0" w:type="dxa"/>
-              <w:right w:w="80" w:type="dxa"/>
-            </w:tcMar>
-          </w:tcPr>
-          <w:p>
-            <w:pPr>
-              <w:spacing w:after="200" w:line="240" w:lineRule="auto"/>
-              <w:rPr>
-                <w:rFonts w:eastAsia="Times New Roman" w:cstheme="minorHAnsi"/>
-                <w:lang w:eastAsia="fr-FR"/>
-              </w:rPr>
-            </w:pPr>
-            <w:r>
-              <w:rPr>
-                <w:rFonts w:eastAsia="Times New Roman" w:cstheme="minorHAnsi"/>
-                <w:lang w:eastAsia="fr-FR"/>
-              </w:rPr>
-              <w:t xml:space="preserve">6.1 </w:t>
-            </w:r>
-            <w:r>
-              <w:rPr>
-                <w:rFonts w:eastAsia="Times New Roman" w:cstheme="minorHAnsi"/>
-                <w:lang w:eastAsia="fr-FR"/>
-              </w:rPr>
-              <w:t xml:space="preserve">Consultation des commandes </w:t>
-            </w:r>
-          </w:p>
-        </w:tc>
-        <w:tc>
-          <w:tcPr>
-            <w:tcW w:w="0" w:type="auto"/>
-            <w:tcBorders>
-              <w:top w:val="single" w:sz="6" w:space="0" w:color="000000"/>
-              <w:left w:val="single" w:sz="6" w:space="0" w:color="000000"/>
-              <w:bottom w:val="single" w:sz="6" w:space="0" w:color="000000"/>
-              <w:right w:val="single" w:sz="6" w:space="0" w:color="000000"/>
-            </w:tcBorders>
-            <w:tcMar>
-              <w:top w:w="30" w:type="dxa"/>
-              <w:left w:w="104" w:type="dxa"/>
-              <w:bottom w:w="0" w:type="dxa"/>
-              <w:right w:w="80" w:type="dxa"/>
-            </w:tcMar>
-          </w:tcPr>
-          <w:p>
-            <w:pPr>
-              <w:spacing w:after="200" w:line="240" w:lineRule="auto"/>
-              <w:rPr>
-                <w:rFonts w:eastAsia="Times New Roman" w:cstheme="minorHAnsi"/>
-                <w:lang w:eastAsia="fr-FR"/>
-              </w:rPr>
-            </w:pPr>
-          </w:p>
-        </w:tc>
-      </w:tr>
-      <w:tr>
-        <w:trPr>
-          <w:trHeight w:val="160"/>
-        </w:trPr>
-        <w:tc>
-          <w:tcPr>
-            <w:tcW w:w="0" w:type="auto"/>
-            <w:tcBorders>
-              <w:top w:val="single" w:sz="6" w:space="0" w:color="000000"/>
-              <w:left w:val="single" w:sz="6" w:space="0" w:color="000000"/>
-              <w:bottom w:val="single" w:sz="6" w:space="0" w:color="000000"/>
-              <w:right w:val="single" w:sz="6" w:space="0" w:color="000000"/>
-            </w:tcBorders>
-            <w:tcMar>
-              <w:top w:w="30" w:type="dxa"/>
-              <w:left w:w="104" w:type="dxa"/>
-              <w:bottom w:w="0" w:type="dxa"/>
-              <w:right w:w="80" w:type="dxa"/>
-            </w:tcMar>
-          </w:tcPr>
-          <w:p>
-            <w:pPr>
-              <w:spacing w:after="0" w:line="240" w:lineRule="auto"/>
-              <w:rPr>
-                <w:rFonts w:eastAsia="Times New Roman" w:cstheme="minorHAnsi"/>
-                <w:lang w:eastAsia="fr-FR"/>
-              </w:rPr>
-            </w:pPr>
-          </w:p>
-        </w:tc>
-        <w:tc>
-          <w:tcPr>
-            <w:tcW w:w="0" w:type="auto"/>
-            <w:tcBorders>
-              <w:top w:val="single" w:sz="6" w:space="0" w:color="000000"/>
-              <w:left w:val="single" w:sz="6" w:space="0" w:color="000000"/>
-              <w:bottom w:val="single" w:sz="6" w:space="0" w:color="000000"/>
-              <w:right w:val="single" w:sz="6" w:space="0" w:color="000000"/>
-            </w:tcBorders>
-            <w:tcMar>
-              <w:top w:w="30" w:type="dxa"/>
-              <w:left w:w="104" w:type="dxa"/>
-              <w:bottom w:w="0" w:type="dxa"/>
-              <w:right w:w="80" w:type="dxa"/>
-            </w:tcMar>
-          </w:tcPr>
-          <w:p>
-            <w:pPr>
-              <w:spacing w:after="200" w:line="240" w:lineRule="auto"/>
-              <w:rPr>
-                <w:rFonts w:eastAsia="Times New Roman" w:cstheme="minorHAnsi"/>
-                <w:lang w:eastAsia="fr-FR"/>
-              </w:rPr>
-            </w:pPr>
-            <w:r>
-              <w:rPr>
-                <w:rFonts w:eastAsia="Times New Roman" w:cstheme="minorHAnsi"/>
-                <w:lang w:eastAsia="fr-FR"/>
-              </w:rPr>
               <w:t>6.2 Consultations des commandes d’un camion</w:t>
             </w:r>
           </w:p>
@@ -4209,28 +4385,7 @@
                 <w:bCs/>
                 <w:lang w:eastAsia="fr-FR"/>
               </w:rPr>
-              <w:lastRenderedPageBreak/>
-              <w:t xml:space="preserve">7. </w:t>
-            </w:r>
-            <w:proofErr w:type="spellStart"/>
-            <w:r>
-              <w:rPr>
-                <w:rFonts w:eastAsia="Times New Roman" w:cstheme="minorHAnsi"/>
-                <w:b/>
-                <w:bCs/>
-                <w:lang w:eastAsia="fr-FR"/>
-              </w:rPr>
-              <w:t>Corporate</w:t>
-            </w:r>
-            <w:proofErr w:type="spellEnd"/>
-            <w:r>
-              <w:rPr>
-                <w:rFonts w:eastAsia="Times New Roman" w:cstheme="minorHAnsi"/>
-                <w:b/>
-                <w:bCs/>
-                <w:lang w:eastAsia="fr-FR"/>
-              </w:rPr>
-              <w:t> : gestion de la newsletter</w:t>
+              <w:t>7. Corporate : gestion de la newsletter</w:t>
             </w:r>
           </w:p>
         </w:tc>
@@ -4604,7 +4759,7 @@
 </file>
 
 <file path=word/endnotes.xml><?xml version="1.0" encoding="utf-8"?>
-<w:endnotes xmlns:wpc="http://schemas.microsoft.com/office/word/2010/wordprocessingCanvas" xmlns:cx="http://schemas.microsoft.com/office/drawing/2014/chartex" xmlns:cx1="http://schemas.microsoft.com/office/drawing/2015/9/8/chartex" xmlns:cx2="http://schemas.microsoft.com/office/drawing/2015/10/21/chartex" xmlns:cx3="http://schemas.microsoft.com/office/drawing/2016/5/9/chartex" xmlns:cx4="http://schemas.microsoft.com/office/drawing/2016/5/10/chartex" xmlns:cx5="http://schemas.microsoft.com/office/drawing/2016/5/11/chartex" xmlns:cx6="http://schemas.microsoft.com/office/drawing/2016/5/12/chartex" xmlns:cx7="http://schemas.microsoft.com/office/drawing/2016/5/13/chartex" xmlns:cx8="http://schemas.microsoft.com/office/drawing/2016/5/14/chartex" xmlns:mc="http://schemas.openxmlformats.org/markup-compatibility/2006" xmlns:aink="http://schemas.microsoft.com/office/drawing/2016/ink" xmlns:am3d="http://schemas.microsoft.com/office/drawing/2017/model3d" xmlns:o="urn:schemas-microsoft-com:office:office" xmlns:r="http://schemas.openxmlformats.org/officeDocument/2006/relationships" xmlns:m="http://schemas.openxmlformats.org/officeDocument/2006/math" xmlns:v="urn:schemas-microsoft-com:vml" xmlns:wp14="http://schemas.microsoft.com/office/word/2010/wordprocessingDrawing" xmlns:wp="http://schemas.openxmlformats.org/drawingml/2006/wordprocessingDrawing" xmlns:w10="urn:schemas-microsoft-com:office:word" xmlns:w="http://schemas.openxmlformats.org/wordprocessingml/2006/main" xmlns:w14="http://schemas.microsoft.com/office/word/2010/wordml" xmlns:w15="http://schemas.microsoft.com/office/word/2012/wordml" xmlns:w16cex="http://schemas.microsoft.com/office/word/2018/wordml/cex" xmlns:w16cid="http://schemas.microsoft.com/office/word/2016/wordml/cid" xmlns:w16="http://schemas.microsoft.com/office/word/2018/wordml" xmlns:w16se="http://schemas.microsoft.com/office/word/2015/wordml/symex" xmlns:wpg="http://schemas.microsoft.com/office/word/2010/wordprocessingGroup" xmlns:wpi="http://schemas.microsoft.com/office/word/2010/wordprocessingInk" xmlns:wne="http://schemas.microsoft.com/office/word/2006/wordml" xmlns:wps="http://schemas.microsoft.com/office/word/2010/wordprocessingShape" mc:Ignorable="w14 w15 w16se w16cid w16 w16cex wp14">
+<w:endnotes xmlns:wpc="http://schemas.microsoft.com/office/word/2010/wordprocessingCanvas" xmlns:cx="http://schemas.microsoft.com/office/drawing/2014/chartex" xmlns:cx1="http://schemas.microsoft.com/office/drawing/2015/9/8/chartex" xmlns:cx2="http://schemas.microsoft.com/office/drawing/2015/10/21/chartex" xmlns:cx3="http://schemas.microsoft.com/office/drawing/2016/5/9/chartex" xmlns:cx4="http://schemas.microsoft.com/office/drawing/2016/5/10/chartex" xmlns:cx5="http://schemas.microsoft.com/office/drawing/2016/5/11/chartex" xmlns:cx6="http://schemas.microsoft.com/office/drawing/2016/5/12/chartex" xmlns:cx7="http://schemas.microsoft.com/office/drawing/2016/5/13/chartex" xmlns:cx8="http://schemas.microsoft.com/office/drawing/2016/5/14/chartex" xmlns:mc="http://schemas.openxmlformats.org/markup-compatibility/2006" xmlns:aink="http://schemas.microsoft.com/office/drawing/2016/ink" xmlns:am3d="http://schemas.microsoft.com/office/drawing/2017/model3d" xmlns:o="urn:schemas-microsoft-com:office:office" xmlns:r="http://schemas.openxmlformats.org/officeDocument/2006/relationships" xmlns:m="http://schemas.openxmlformats.org/officeDocument/2006/math" xmlns:v="urn:schemas-microsoft-com:vml" xmlns:wp14="http://schemas.microsoft.com/office/word/2010/wordprocessingDrawing" xmlns:wp="http://schemas.openxmlformats.org/drawingml/2006/wordprocessingDrawing" xmlns:w10="urn:schemas-microsoft-com:office:word" xmlns:w="http://schemas.openxmlformats.org/wordprocessingml/2006/main" xmlns:w14="http://schemas.microsoft.com/office/word/2010/wordml" xmlns:w15="http://schemas.microsoft.com/office/word/2012/wordml" xmlns:w16cid="http://schemas.microsoft.com/office/word/2016/wordml/cid" xmlns:w16se="http://schemas.microsoft.com/office/word/2015/wordml/symex" xmlns:wpg="http://schemas.microsoft.com/office/word/2010/wordprocessingGroup" xmlns:wpi="http://schemas.microsoft.com/office/word/2010/wordprocessingInk" xmlns:wne="http://schemas.microsoft.com/office/word/2006/wordml" xmlns:wps="http://schemas.microsoft.com/office/word/2010/wordprocessingShape" mc:Ignorable="w14 w15 w16se w16cid wp14">
   <w:endnote w:type="separator" w:id="-1">
     <w:p>
       <w:pPr>
@@ -4629,7 +4784,7 @@
 </file>
 
 <file path=word/footer1.xml><?xml version="1.0" encoding="utf-8"?>
-<w:ftr xmlns:wpc="http://schemas.microsoft.com/office/word/2010/wordprocessingCanvas" xmlns:cx="http://schemas.microsoft.com/office/drawing/2014/chartex" xmlns:cx1="http://schemas.microsoft.com/office/drawing/2015/9/8/chartex" xmlns:cx2="http://schemas.microsoft.com/office/drawing/2015/10/21/chartex" xmlns:cx3="http://schemas.microsoft.com/office/drawing/2016/5/9/chartex" xmlns:cx4="http://schemas.microsoft.com/office/drawing/2016/5/10/chartex" xmlns:cx5="http://schemas.microsoft.com/office/drawing/2016/5/11/chartex" xmlns:cx6="http://schemas.microsoft.com/office/drawing/2016/5/12/chartex" xmlns:cx7="http://schemas.microsoft.com/office/drawing/2016/5/13/chartex" xmlns:cx8="http://schemas.microsoft.com/office/drawing/2016/5/14/chartex" xmlns:mc="http://schemas.openxmlformats.org/markup-compatibility/2006" xmlns:aink="http://schemas.microsoft.com/office/drawing/2016/ink" xmlns:am3d="http://schemas.microsoft.com/office/drawing/2017/model3d" xmlns:o="urn:schemas-microsoft-com:office:office" xmlns:r="http://schemas.openxmlformats.org/officeDocument/2006/relationships" xmlns:m="http://schemas.openxmlformats.org/officeDocument/2006/math" xmlns:v="urn:schemas-microsoft-com:vml" xmlns:wp14="http://schemas.microsoft.com/office/word/2010/wordprocessingDrawing" xmlns:wp="http://schemas.openxmlformats.org/drawingml/2006/wordprocessingDrawing" xmlns:w10="urn:schemas-microsoft-com:office:word" xmlns:w="http://schemas.openxmlformats.org/wordprocessingml/2006/main" xmlns:w14="http://schemas.microsoft.com/office/word/2010/wordml" xmlns:w15="http://schemas.microsoft.com/office/word/2012/wordml" xmlns:w16cex="http://schemas.microsoft.com/office/word/2018/wordml/cex" xmlns:w16cid="http://schemas.microsoft.com/office/word/2016/wordml/cid" xmlns:w16="http://schemas.microsoft.com/office/word/2018/wordml" xmlns:w16se="http://schemas.microsoft.com/office/word/2015/wordml/symex" xmlns:wpg="http://schemas.microsoft.com/office/word/2010/wordprocessingGroup" xmlns:wpi="http://schemas.microsoft.com/office/word/2010/wordprocessingInk" xmlns:wne="http://schemas.microsoft.com/office/word/2006/wordml" xmlns:wps="http://schemas.microsoft.com/office/word/2010/wordprocessingShape" mc:Ignorable="w14 w15 w16se w16cid w16 w16cex wp14">
+<w:ftr xmlns:wpc="http://schemas.microsoft.com/office/word/2010/wordprocessingCanvas" xmlns:cx="http://schemas.microsoft.com/office/drawing/2014/chartex" xmlns:cx1="http://schemas.microsoft.com/office/drawing/2015/9/8/chartex" xmlns:cx2="http://schemas.microsoft.com/office/drawing/2015/10/21/chartex" xmlns:cx3="http://schemas.microsoft.com/office/drawing/2016/5/9/chartex" xmlns:cx4="http://schemas.microsoft.com/office/drawing/2016/5/10/chartex" xmlns:cx5="http://schemas.microsoft.com/office/drawing/2016/5/11/chartex" xmlns:cx6="http://schemas.microsoft.com/office/drawing/2016/5/12/chartex" xmlns:cx7="http://schemas.microsoft.com/office/drawing/2016/5/13/chartex" xmlns:cx8="http://schemas.microsoft.com/office/drawing/2016/5/14/chartex" xmlns:mc="http://schemas.openxmlformats.org/markup-compatibility/2006" xmlns:aink="http://schemas.microsoft.com/office/drawing/2016/ink" xmlns:am3d="http://schemas.microsoft.com/office/drawing/2017/model3d" xmlns:o="urn:schemas-microsoft-com:office:office" xmlns:r="http://schemas.openxmlformats.org/officeDocument/2006/relationships" xmlns:m="http://schemas.openxmlformats.org/officeDocument/2006/math" xmlns:v="urn:schemas-microsoft-com:vml" xmlns:wp14="http://schemas.microsoft.com/office/word/2010/wordprocessingDrawing" xmlns:wp="http://schemas.openxmlformats.org/drawingml/2006/wordprocessingDrawing" xmlns:w10="urn:schemas-microsoft-com:office:word" xmlns:w="http://schemas.openxmlformats.org/wordprocessingml/2006/main" xmlns:w14="http://schemas.microsoft.com/office/word/2010/wordml" xmlns:w15="http://schemas.microsoft.com/office/word/2012/wordml" xmlns:w16cid="http://schemas.microsoft.com/office/word/2016/wordml/cid" xmlns:w16se="http://schemas.microsoft.com/office/word/2015/wordml/symex" xmlns:wpg="http://schemas.microsoft.com/office/word/2010/wordprocessingGroup" xmlns:wpi="http://schemas.microsoft.com/office/word/2010/wordprocessingInk" xmlns:wne="http://schemas.microsoft.com/office/word/2006/wordml" xmlns:wps="http://schemas.microsoft.com/office/word/2010/wordprocessingShape" mc:Ignorable="w14 w15 w16se w16cid wp14">
   <w:tbl>
     <w:tblPr>
       <w:tblW w:w="5000" w:type="pct"/>
@@ -4662,7 +4817,7 @@
         </w:tcPr>
         <w:p>
           <w:pPr>
-            <w:pStyle w:val="En-tte"/>
+            <w:pStyle w:val="Header"/>
             <w:rPr>
               <w:caps/>
               <w:sz w:val="18"/>
@@ -4681,7 +4836,7 @@
         </w:tcPr>
         <w:p>
           <w:pPr>
-            <w:pStyle w:val="En-tte"/>
+            <w:pStyle w:val="Header"/>
             <w:jc w:val="right"/>
             <w:rPr>
               <w:caps/>
@@ -4722,7 +4877,7 @@
             </w:tcPr>
             <w:p>
               <w:pPr>
-                <w:pStyle w:val="Pieddepage"/>
+                <w:pStyle w:val="Footer"/>
                 <w:rPr>
                   <w:caps/>
                   <w:color w:val="808080" w:themeColor="background1" w:themeShade="80"/>
@@ -4751,7 +4906,7 @@
         </w:tcPr>
         <w:p>
           <w:pPr>
-            <w:pStyle w:val="Pieddepage"/>
+            <w:pStyle w:val="Footer"/>
             <w:jc w:val="right"/>
             <w:rPr>
               <w:caps/>
@@ -4811,14 +4966,14 @@
   </w:tbl>
   <w:p>
     <w:pPr>
-      <w:pStyle w:val="Pieddepage"/>
+      <w:pStyle w:val="Footer"/>
     </w:pPr>
   </w:p>
 </w:ftr>
 </file>
 
 <file path=word/footnotes.xml><?xml version="1.0" encoding="utf-8"?>
-<w:footnotes xmlns:wpc="http://schemas.microsoft.com/office/word/2010/wordprocessingCanvas" xmlns:cx="http://schemas.microsoft.com/office/drawing/2014/chartex" xmlns:cx1="http://schemas.microsoft.com/office/drawing/2015/9/8/chartex" xmlns:cx2="http://schemas.microsoft.com/office/drawing/2015/10/21/chartex" xmlns:cx3="http://schemas.microsoft.com/office/drawing/2016/5/9/chartex" xmlns:cx4="http://schemas.microsoft.com/office/drawing/2016/5/10/chartex" xmlns:cx5="http://schemas.microsoft.com/office/drawing/2016/5/11/chartex" xmlns:cx6="http://schemas.microsoft.com/office/drawing/2016/5/12/chartex" xmlns:cx7="http://schemas.microsoft.com/office/drawing/2016/5/13/chartex" xmlns:cx8="http://schemas.microsoft.com/office/drawing/2016/5/14/chartex" xmlns:mc="http://schemas.openxmlformats.org/markup-compatibility/2006" xmlns:aink="http://schemas.microsoft.com/office/drawing/2016/ink" xmlns:am3d="http://schemas.microsoft.com/office/drawing/2017/model3d" xmlns:o="urn:schemas-microsoft-com:office:office" xmlns:r="http://schemas.openxmlformats.org/officeDocument/2006/relationships" xmlns:m="http://schemas.openxmlformats.org/officeDocument/2006/math" xmlns:v="urn:schemas-microsoft-com:vml" xmlns:wp14="http://schemas.microsoft.com/office/word/2010/wordprocessingDrawing" xmlns:wp="http://schemas.openxmlformats.org/drawingml/2006/wordprocessingDrawing" xmlns:w10="urn:schemas-microsoft-com:office:word" xmlns:w="http://schemas.openxmlformats.org/wordprocessingml/2006/main" xmlns:w14="http://schemas.microsoft.com/office/word/2010/wordml" xmlns:w15="http://schemas.microsoft.com/office/word/2012/wordml" xmlns:w16cex="http://schemas.microsoft.com/office/word/2018/wordml/cex" xmlns:w16cid="http://schemas.microsoft.com/office/word/2016/wordml/cid" xmlns:w16="http://schemas.microsoft.com/office/word/2018/wordml" xmlns:w16se="http://schemas.microsoft.com/office/word/2015/wordml/symex" xmlns:wpg="http://schemas.microsoft.com/office/word/2010/wordprocessingGroup" xmlns:wpi="http://schemas.microsoft.com/office/word/2010/wordprocessingInk" xmlns:wne="http://schemas.microsoft.com/office/word/2006/wordml" xmlns:wps="http://schemas.microsoft.com/office/word/2010/wordprocessingShape" mc:Ignorable="w14 w15 w16se w16cid w16 w16cex wp14">
+<w:footnotes xmlns:wpc="http://schemas.microsoft.com/office/word/2010/wordprocessingCanvas" xmlns:cx="http://schemas.microsoft.com/office/drawing/2014/chartex" xmlns:cx1="http://schemas.microsoft.com/office/drawing/2015/9/8/chartex" xmlns:cx2="http://schemas.microsoft.com/office/drawing/2015/10/21/chartex" xmlns:cx3="http://schemas.microsoft.com/office/drawing/2016/5/9/chartex" xmlns:cx4="http://schemas.microsoft.com/office/drawing/2016/5/10/chartex" xmlns:cx5="http://schemas.microsoft.com/office/drawing/2016/5/11/chartex" xmlns:cx6="http://schemas.microsoft.com/office/drawing/2016/5/12/chartex" xmlns:cx7="http://schemas.microsoft.com/office/drawing/2016/5/13/chartex" xmlns:cx8="http://schemas.microsoft.com/office/drawing/2016/5/14/chartex" xmlns:mc="http://schemas.openxmlformats.org/markup-compatibility/2006" xmlns:aink="http://schemas.microsoft.com/office/drawing/2016/ink" xmlns:am3d="http://schemas.microsoft.com/office/drawing/2017/model3d" xmlns:o="urn:schemas-microsoft-com:office:office" xmlns:r="http://schemas.openxmlformats.org/officeDocument/2006/relationships" xmlns:m="http://schemas.openxmlformats.org/officeDocument/2006/math" xmlns:v="urn:schemas-microsoft-com:vml" xmlns:wp14="http://schemas.microsoft.com/office/word/2010/wordprocessingDrawing" xmlns:wp="http://schemas.openxmlformats.org/drawingml/2006/wordprocessingDrawing" xmlns:w10="urn:schemas-microsoft-com:office:word" xmlns:w="http://schemas.openxmlformats.org/wordprocessingml/2006/main" xmlns:w14="http://schemas.microsoft.com/office/word/2010/wordml" xmlns:w15="http://schemas.microsoft.com/office/word/2012/wordml" xmlns:w16cid="http://schemas.microsoft.com/office/word/2016/wordml/cid" xmlns:w16se="http://schemas.microsoft.com/office/word/2015/wordml/symex" xmlns:wpg="http://schemas.microsoft.com/office/word/2010/wordprocessingGroup" xmlns:wpi="http://schemas.microsoft.com/office/word/2010/wordprocessingInk" xmlns:wne="http://schemas.microsoft.com/office/word/2006/wordml" xmlns:wps="http://schemas.microsoft.com/office/word/2010/wordprocessingShape" mc:Ignorable="w14 w15 w16se w16cid wp14">
   <w:footnote w:type="separator" w:id="-1">
     <w:p>
       <w:pPr>
@@ -4843,10 +4998,10 @@
 </file>
 
 <file path=word/header1.xml><?xml version="1.0" encoding="utf-8"?>
-<w:hdr xmlns:wpc="http://schemas.microsoft.com/office/word/2010/wordprocessingCanvas" xmlns:cx="http://schemas.microsoft.com/office/drawing/2014/chartex" xmlns:cx1="http://schemas.microsoft.com/office/drawing/2015/9/8/chartex" xmlns:cx2="http://schemas.microsoft.com/office/drawing/2015/10/21/chartex" xmlns:cx3="http://schemas.microsoft.com/office/drawing/2016/5/9/chartex" xmlns:cx4="http://schemas.microsoft.com/office/drawing/2016/5/10/chartex" xmlns:cx5="http://schemas.microsoft.com/office/drawing/2016/5/11/chartex" xmlns:cx6="http://schemas.microsoft.com/office/drawing/2016/5/12/chartex" xmlns:cx7="http://schemas.microsoft.com/office/drawing/2016/5/13/chartex" xmlns:cx8="http://schemas.microsoft.com/office/drawing/2016/5/14/chartex" xmlns:mc="http://schemas.openxmlformats.org/markup-compatibility/2006" xmlns:aink="http://schemas.microsoft.com/office/drawing/2016/ink" xmlns:am3d="http://schemas.microsoft.com/office/drawing/2017/model3d" xmlns:o="urn:schemas-microsoft-com:office:office" xmlns:r="http://schemas.openxmlformats.org/officeDocument/2006/relationships" xmlns:m="http://schemas.openxmlformats.org/officeDocument/2006/math" xmlns:v="urn:schemas-microsoft-com:vml" xmlns:wp14="http://schemas.microsoft.com/office/word/2010/wordprocessingDrawing" xmlns:wp="http://schemas.openxmlformats.org/drawingml/2006/wordprocessingDrawing" xmlns:w10="urn:schemas-microsoft-com:office:word" xmlns:w="http://schemas.openxmlformats.org/wordprocessingml/2006/main" xmlns:w14="http://schemas.microsoft.com/office/word/2010/wordml" xmlns:w15="http://schemas.microsoft.com/office/word/2012/wordml" xmlns:w16cex="http://schemas.microsoft.com/office/word/2018/wordml/cex" xmlns:w16cid="http://schemas.microsoft.com/office/word/2016/wordml/cid" xmlns:w16="http://schemas.microsoft.com/office/word/2018/wordml" xmlns:w16se="http://schemas.microsoft.com/office/word/2015/wordml/symex" xmlns:wpg="http://schemas.microsoft.com/office/word/2010/wordprocessingGroup" xmlns:wpi="http://schemas.microsoft.com/office/word/2010/wordprocessingInk" xmlns:wne="http://schemas.microsoft.com/office/word/2006/wordml" xmlns:wps="http://schemas.microsoft.com/office/word/2010/wordprocessingShape" mc:Ignorable="w14 w15 w16se w16cid w16 w16cex wp14">
+<w:hdr xmlns:wpc="http://schemas.microsoft.com/office/word/2010/wordprocessingCanvas" xmlns:cx="http://schemas.microsoft.com/office/drawing/2014/chartex" xmlns:cx1="http://schemas.microsoft.com/office/drawing/2015/9/8/chartex" xmlns:cx2="http://schemas.microsoft.com/office/drawing/2015/10/21/chartex" xmlns:cx3="http://schemas.microsoft.com/office/drawing/2016/5/9/chartex" xmlns:cx4="http://schemas.microsoft.com/office/drawing/2016/5/10/chartex" xmlns:cx5="http://schemas.microsoft.com/office/drawing/2016/5/11/chartex" xmlns:cx6="http://schemas.microsoft.com/office/drawing/2016/5/12/chartex" xmlns:cx7="http://schemas.microsoft.com/office/drawing/2016/5/13/chartex" xmlns:cx8="http://schemas.microsoft.com/office/drawing/2016/5/14/chartex" xmlns:mc="http://schemas.openxmlformats.org/markup-compatibility/2006" xmlns:aink="http://schemas.microsoft.com/office/drawing/2016/ink" xmlns:am3d="http://schemas.microsoft.com/office/drawing/2017/model3d" xmlns:o="urn:schemas-microsoft-com:office:office" xmlns:r="http://schemas.openxmlformats.org/officeDocument/2006/relationships" xmlns:m="http://schemas.openxmlformats.org/officeDocument/2006/math" xmlns:v="urn:schemas-microsoft-com:vml" xmlns:wp14="http://schemas.microsoft.com/office/word/2010/wordprocessingDrawing" xmlns:wp="http://schemas.openxmlformats.org/drawingml/2006/wordprocessingDrawing" xmlns:w10="urn:schemas-microsoft-com:office:word" xmlns:w="http://schemas.openxmlformats.org/wordprocessingml/2006/main" xmlns:w14="http://schemas.microsoft.com/office/word/2010/wordml" xmlns:w15="http://schemas.microsoft.com/office/word/2012/wordml" xmlns:w16cid="http://schemas.microsoft.com/office/word/2016/wordml/cid" xmlns:w16se="http://schemas.microsoft.com/office/word/2015/wordml/symex" xmlns:wpg="http://schemas.microsoft.com/office/word/2010/wordprocessingGroup" xmlns:wpi="http://schemas.microsoft.com/office/word/2010/wordprocessingInk" xmlns:wne="http://schemas.microsoft.com/office/word/2006/wordml" xmlns:wps="http://schemas.microsoft.com/office/word/2010/wordprocessingShape" mc:Ignorable="w14 w15 w16se w16cid wp14">
   <w:p>
     <w:pPr>
-      <w:pStyle w:val="En-tte"/>
+      <w:pStyle w:val="Header"/>
     </w:pPr>
     <w:r>
       <w:rPr>
@@ -5066,7 +5221,7 @@
 </file>
 
 <file path=word/numbering.xml><?xml version="1.0" encoding="utf-8"?>
-<w:numbering xmlns:wpc="http://schemas.microsoft.com/office/word/2010/wordprocessingCanvas" xmlns:cx="http://schemas.microsoft.com/office/drawing/2014/chartex" xmlns:cx1="http://schemas.microsoft.com/office/drawing/2015/9/8/chartex" xmlns:cx2="http://schemas.microsoft.com/office/drawing/2015/10/21/chartex" xmlns:cx3="http://schemas.microsoft.com/office/drawing/2016/5/9/chartex" xmlns:cx4="http://schemas.microsoft.com/office/drawing/2016/5/10/chartex" xmlns:cx5="http://schemas.microsoft.com/office/drawing/2016/5/11/chartex" xmlns:cx6="http://schemas.microsoft.com/office/drawing/2016/5/12/chartex" xmlns:cx7="http://schemas.microsoft.com/office/drawing/2016/5/13/chartex" xmlns:cx8="http://schemas.microsoft.com/office/drawing/2016/5/14/chartex" xmlns:mc="http://schemas.openxmlformats.org/markup-compatibility/2006" xmlns:aink="http://schemas.microsoft.com/office/drawing/2016/ink" xmlns:am3d="http://schemas.microsoft.com/office/drawing/2017/model3d" xmlns:o="urn:schemas-microsoft-com:office:office" xmlns:r="http://schemas.openxmlformats.org/officeDocument/2006/relationships" xmlns:m="http://schemas.openxmlformats.org/officeDocument/2006/math" xmlns:v="urn:schemas-microsoft-com:vml" xmlns:wp14="http://schemas.microsoft.com/office/word/2010/wordprocessingDrawing" xmlns:wp="http://schemas.openxmlformats.org/drawingml/2006/wordprocessingDrawing" xmlns:w10="urn:schemas-microsoft-com:office:word" xmlns:w="http://schemas.openxmlformats.org/wordprocessingml/2006/main" xmlns:w14="http://schemas.microsoft.com/office/word/2010/wordml" xmlns:w15="http://schemas.microsoft.com/office/word/2012/wordml" xmlns:w16cex="http://schemas.microsoft.com/office/word/2018/wordml/cex" xmlns:w16cid="http://schemas.microsoft.com/office/word/2016/wordml/cid" xmlns:w16="http://schemas.microsoft.com/office/word/2018/wordml" xmlns:w16se="http://schemas.microsoft.com/office/word/2015/wordml/symex" xmlns:wpg="http://schemas.microsoft.com/office/word/2010/wordprocessingGroup" xmlns:wpi="http://schemas.microsoft.com/office/word/2010/wordprocessingInk" xmlns:wne="http://schemas.microsoft.com/office/word/2006/wordml" xmlns:wps="http://schemas.microsoft.com/office/word/2010/wordprocessingShape" mc:Ignorable="w14 w15 w16se w16cid w16 w16cex wp14">
+<w:numbering xmlns:wpc="http://schemas.microsoft.com/office/word/2010/wordprocessingCanvas" xmlns:cx="http://schemas.microsoft.com/office/drawing/2014/chartex" xmlns:cx1="http://schemas.microsoft.com/office/drawing/2015/9/8/chartex" xmlns:cx2="http://schemas.microsoft.com/office/drawing/2015/10/21/chartex" xmlns:cx3="http://schemas.microsoft.com/office/drawing/2016/5/9/chartex" xmlns:cx4="http://schemas.microsoft.com/office/drawing/2016/5/10/chartex" xmlns:cx5="http://schemas.microsoft.com/office/drawing/2016/5/11/chartex" xmlns:cx6="http://schemas.microsoft.com/office/drawing/2016/5/12/chartex" xmlns:cx7="http://schemas.microsoft.com/office/drawing/2016/5/13/chartex" xmlns:cx8="http://schemas.microsoft.com/office/drawing/2016/5/14/chartex" xmlns:mc="http://schemas.openxmlformats.org/markup-compatibility/2006" xmlns:aink="http://schemas.microsoft.com/office/drawing/2016/ink" xmlns:am3d="http://schemas.microsoft.com/office/drawing/2017/model3d" xmlns:o="urn:schemas-microsoft-com:office:office" xmlns:r="http://schemas.openxmlformats.org/officeDocument/2006/relationships" xmlns:m="http://schemas.openxmlformats.org/officeDocument/2006/math" xmlns:v="urn:schemas-microsoft-com:vml" xmlns:wp14="http://schemas.microsoft.com/office/word/2010/wordprocessingDrawing" xmlns:wp="http://schemas.openxmlformats.org/drawingml/2006/wordprocessingDrawing" xmlns:w10="urn:schemas-microsoft-com:office:word" xmlns:w="http://schemas.openxmlformats.org/wordprocessingml/2006/main" xmlns:w14="http://schemas.microsoft.com/office/word/2010/wordml" xmlns:w15="http://schemas.microsoft.com/office/word/2012/wordml" xmlns:w16cid="http://schemas.microsoft.com/office/word/2016/wordml/cid" xmlns:w16se="http://schemas.microsoft.com/office/word/2015/wordml/symex" xmlns:wpg="http://schemas.microsoft.com/office/word/2010/wordprocessingGroup" xmlns:wpi="http://schemas.microsoft.com/office/word/2010/wordprocessingInk" xmlns:wne="http://schemas.microsoft.com/office/word/2006/wordml" xmlns:wps="http://schemas.microsoft.com/office/word/2010/wordprocessingShape" mc:Ignorable="w14 w15 w16se w16cid wp14">
   <w:abstractNum w:abstractNumId="0" w15:restartNumberingAfterBreak="0">
     <w:nsid w:val="003639DD"/>
     <w:multiLevelType w:val="hybridMultilevel"/>
@@ -9064,7 +9219,7 @@
 </file>
 
 <file path=word/styles.xml><?xml version="1.0" encoding="utf-8"?>
-<w:styles xmlns:mc="http://schemas.openxmlformats.org/markup-compatibility/2006" xmlns:r="http://schemas.openxmlformats.org/officeDocument/2006/relationships" xmlns:w="http://schemas.openxmlformats.org/wordprocessingml/2006/main" xmlns:w14="http://schemas.microsoft.com/office/word/2010/wordml" xmlns:w15="http://schemas.microsoft.com/office/word/2012/wordml" xmlns:w16cex="http://schemas.microsoft.com/office/word/2018/wordml/cex" xmlns:w16cid="http://schemas.microsoft.com/office/word/2016/wordml/cid" xmlns:w16="http://schemas.microsoft.com/office/word/2018/wordml" xmlns:w16se="http://schemas.microsoft.com/office/word/2015/wordml/symex" mc:Ignorable="w14 w15 w16se w16cid w16 w16cex">
+<w:styles xmlns:mc="http://schemas.openxmlformats.org/markup-compatibility/2006" xmlns:r="http://schemas.openxmlformats.org/officeDocument/2006/relationships" xmlns:w="http://schemas.openxmlformats.org/wordprocessingml/2006/main" xmlns:w14="http://schemas.microsoft.com/office/word/2010/wordml" xmlns:w15="http://schemas.microsoft.com/office/word/2012/wordml" xmlns:w16cid="http://schemas.microsoft.com/office/word/2016/wordml/cid" xmlns:w16se="http://schemas.microsoft.com/office/word/2015/wordml/symex" mc:Ignorable="w14 w15 w16se w16cid">
   <w:docDefaults>
     <w:rPrDefault>
       <w:rPr>
@@ -9080,7 +9235,7 @@
       </w:pPr>
     </w:pPrDefault>
   </w:docDefaults>
-  <w:latentStyles w:defLockedState="0" w:defUIPriority="99" w:defSemiHidden="0" w:defUnhideWhenUsed="0" w:defQFormat="0" w:count="376">
+  <w:latentStyles w:defLockedState="0" w:defUIPriority="99" w:defSemiHidden="0" w:defUnhideWhenUsed="0" w:defQFormat="0" w:count="377">
     <w:lsdException w:name="Normal" w:uiPriority="0" w:qFormat="1"/>
     <w:lsdException w:name="heading 1" w:uiPriority="9" w:qFormat="1"/>
     <w:lsdException w:name="heading 2" w:semiHidden="1" w:uiPriority="9" w:unhideWhenUsed="1" w:qFormat="1"/>
@@ -9186,7 +9341,6 @@
     <w:lsdException w:name="HTML Sample" w:semiHidden="1" w:unhideWhenUsed="1"/>
     <w:lsdException w:name="HTML Typewriter" w:semiHidden="1" w:unhideWhenUsed="1"/>
     <w:lsdException w:name="HTML Variable" w:semiHidden="1" w:unhideWhenUsed="1"/>
-    <w:lsdException w:name="Normal Table" w:semiHidden="1" w:unhideWhenUsed="1"/>
     <w:lsdException w:name="annotation subject" w:semiHidden="1" w:unhideWhenUsed="1"/>
     <w:lsdException w:name="No List" w:semiHidden="1" w:unhideWhenUsed="1"/>
     <w:lsdException w:name="Outline List 1" w:semiHidden="1" w:unhideWhenUsed="1"/>
@@ -9233,10 +9387,8 @@
     <w:lsdException w:name="Table Subtle 2" w:semiHidden="1" w:unhideWhenUsed="1"/>
     <w:lsdException w:name="Table Web 1" w:semiHidden="1" w:unhideWhenUsed="1"/>
     <w:lsdException w:name="Table Web 2" w:semiHidden="1" w:unhideWhenUsed="1"/>
-    <w:lsdException w:name="Table Web 3" w:semiHidden="1" w:unhideWhenUsed="1"/>
     <w:lsdException w:name="Balloon Text" w:semiHidden="1" w:unhideWhenUsed="1"/>
     <w:lsdException w:name="Table Grid" w:uiPriority="39"/>
-    <w:lsdException w:name="Table Theme" w:semiHidden="1" w:unhideWhenUsed="1"/>
     <w:lsdException w:name="Placeholder Text" w:semiHidden="1"/>
     <w:lsdException w:name="No Spacing" w:uiPriority="1" w:qFormat="1"/>
     <w:lsdException w:name="Light Shading" w:uiPriority="60"/>
@@ -9457,17 +9609,18 @@
     <w:lsdException w:name="Hashtag" w:semiHidden="1" w:unhideWhenUsed="1"/>
     <w:lsdException w:name="Unresolved Mention" w:semiHidden="1" w:unhideWhenUsed="1"/>
     <w:lsdException w:name="Smart Link" w:semiHidden="1" w:unhideWhenUsed="1"/>
+    <w:lsdException w:name="Smart Link Error" w:semiHidden="1" w:unhideWhenUsed="1"/>
   </w:latentStyles>
   <w:style w:type="paragraph" w:default="1" w:styleId="Normal">
     <w:name w:val="Normal"/>
     <w:qFormat/>
     <w:rsid w:val="008A470E"/>
   </w:style>
-  <w:style w:type="paragraph" w:styleId="Titre1">
+  <w:style w:type="paragraph" w:styleId="Heading1">
     <w:name w:val="heading 1"/>
     <w:basedOn w:val="Normal"/>
     <w:next w:val="Normal"/>
-    <w:link w:val="Titre1Car"/>
+    <w:link w:val="Heading1Char"/>
     <w:uiPriority w:val="9"/>
     <w:qFormat/>
     <w:rsid w:val="00B54699"/>
@@ -9484,11 +9637,11 @@
       <w:szCs w:val="32"/>
     </w:rPr>
   </w:style>
-  <w:style w:type="paragraph" w:styleId="Titre2">
+  <w:style w:type="paragraph" w:styleId="Heading2">
     <w:name w:val="heading 2"/>
     <w:basedOn w:val="Normal"/>
     <w:next w:val="Normal"/>
-    <w:link w:val="Titre2Car"/>
+    <w:link w:val="Heading2Char"/>
     <w:uiPriority w:val="9"/>
     <w:unhideWhenUsed/>
     <w:qFormat/>
@@ -9506,11 +9659,11 @@
       <w:szCs w:val="26"/>
     </w:rPr>
   </w:style>
-  <w:style w:type="paragraph" w:styleId="Titre3">
+  <w:style w:type="paragraph" w:styleId="Heading3">
     <w:name w:val="heading 3"/>
     <w:basedOn w:val="Normal"/>
     <w:next w:val="Normal"/>
-    <w:link w:val="Titre3Car"/>
+    <w:link w:val="Heading3Char"/>
     <w:uiPriority w:val="9"/>
     <w:unhideWhenUsed/>
     <w:qFormat/>
@@ -9528,11 +9681,11 @@
       <w:szCs w:val="24"/>
     </w:rPr>
   </w:style>
-  <w:style w:type="paragraph" w:styleId="Titre4">
+  <w:style w:type="paragraph" w:styleId="Heading4">
     <w:name w:val="heading 4"/>
     <w:basedOn w:val="Normal"/>
     <w:next w:val="Normal"/>
-    <w:link w:val="Titre4Car"/>
+    <w:link w:val="Heading4Char"/>
     <w:uiPriority w:val="9"/>
     <w:unhideWhenUsed/>
     <w:qFormat/>
@@ -9550,13 +9703,13 @@
       <w:color w:val="2F5496" w:themeColor="accent1" w:themeShade="BF"/>
     </w:rPr>
   </w:style>
-  <w:style w:type="character" w:default="1" w:styleId="Policepardfaut">
+  <w:style w:type="character" w:default="1" w:styleId="DefaultParagraphFont">
     <w:name w:val="Default Paragraph Font"/>
     <w:uiPriority w:val="1"/>
     <w:semiHidden/>
     <w:unhideWhenUsed/>
   </w:style>
-  <w:style w:type="table" w:default="1" w:styleId="TableauNormal">
+  <w:style w:type="table" w:default="1" w:styleId="TableNormal">
     <w:name w:val="Normal Table"/>
     <w:uiPriority w:val="99"/>
     <w:semiHidden/>
@@ -9571,15 +9724,15 @@
       </w:tblCellMar>
     </w:tblPr>
   </w:style>
-  <w:style w:type="numbering" w:default="1" w:styleId="Aucuneliste">
+  <w:style w:type="numbering" w:default="1" w:styleId="NoList">
     <w:name w:val="No List"/>
     <w:uiPriority w:val="99"/>
     <w:semiHidden/>
     <w:unhideWhenUsed/>
   </w:style>
-  <w:style w:type="paragraph" w:styleId="Sansinterligne">
+  <w:style w:type="paragraph" w:styleId="NoSpacing">
     <w:name w:val="No Spacing"/>
-    <w:link w:val="SansinterligneCar"/>
+    <w:link w:val="NoSpacingChar"/>
     <w:uiPriority w:val="1"/>
     <w:qFormat/>
     <w:rsid w:val="00AC6D6C"/>
@@ -9591,10 +9744,10 @@
       <w:lang w:eastAsia="fr-FR"/>
     </w:rPr>
   </w:style>
-  <w:style w:type="character" w:customStyle="1" w:styleId="SansinterligneCar">
-    <w:name w:val="Sans interligne Car"/>
-    <w:basedOn w:val="Policepardfaut"/>
-    <w:link w:val="Sansinterligne"/>
+  <w:style w:type="character" w:customStyle="1" w:styleId="NoSpacingChar">
+    <w:name w:val="No Spacing Char"/>
+    <w:basedOn w:val="DefaultParagraphFont"/>
+    <w:link w:val="NoSpacing"/>
     <w:uiPriority w:val="1"/>
     <w:rsid w:val="00AC6D6C"/>
     <w:rPr>
@@ -9602,10 +9755,10 @@
       <w:lang w:eastAsia="fr-FR"/>
     </w:rPr>
   </w:style>
-  <w:style w:type="paragraph" w:styleId="En-tte">
+  <w:style w:type="paragraph" w:styleId="Header">
     <w:name w:val="header"/>
     <w:basedOn w:val="Normal"/>
-    <w:link w:val="En-tteCar"/>
+    <w:link w:val="HeaderChar"/>
     <w:uiPriority w:val="99"/>
     <w:unhideWhenUsed/>
     <w:rsid w:val="0052445F"/>
@@ -9617,17 +9770,17 @@
       <w:spacing w:after="0" w:line="240" w:lineRule="auto"/>
     </w:pPr>
   </w:style>
-  <w:style w:type="character" w:customStyle="1" w:styleId="En-tteCar">
-    <w:name w:val="En-tête Car"/>
-    <w:basedOn w:val="Policepardfaut"/>
-    <w:link w:val="En-tte"/>
+  <w:style w:type="character" w:customStyle="1" w:styleId="HeaderChar">
+    <w:name w:val="Header Char"/>
+    <w:basedOn w:val="DefaultParagraphFont"/>
+    <w:link w:val="Header"/>
     <w:uiPriority w:val="99"/>
     <w:rsid w:val="0052445F"/>
   </w:style>
-  <w:style w:type="paragraph" w:styleId="Pieddepage">
+  <w:style w:type="paragraph" w:styleId="Footer">
     <w:name w:val="footer"/>
     <w:basedOn w:val="Normal"/>
-    <w:link w:val="PieddepageCar"/>
+    <w:link w:val="FooterChar"/>
     <w:uiPriority w:val="99"/>
     <w:unhideWhenUsed/>
     <w:rsid w:val="0052445F"/>
@@ -9639,17 +9792,17 @@
       <w:spacing w:after="0" w:line="240" w:lineRule="auto"/>
     </w:pPr>
   </w:style>
-  <w:style w:type="character" w:customStyle="1" w:styleId="PieddepageCar">
-    <w:name w:val="Pied de page Car"/>
-    <w:basedOn w:val="Policepardfaut"/>
-    <w:link w:val="Pieddepage"/>
+  <w:style w:type="character" w:customStyle="1" w:styleId="FooterChar">
+    <w:name w:val="Footer Char"/>
+    <w:basedOn w:val="DefaultParagraphFont"/>
+    <w:link w:val="Footer"/>
     <w:uiPriority w:val="99"/>
     <w:rsid w:val="0052445F"/>
   </w:style>
-  <w:style w:type="character" w:customStyle="1" w:styleId="Titre1Car">
-    <w:name w:val="Titre 1 Car"/>
-    <w:basedOn w:val="Policepardfaut"/>
-    <w:link w:val="Titre1"/>
+  <w:style w:type="character" w:customStyle="1" w:styleId="Heading1Char">
+    <w:name w:val="Heading 1 Char"/>
+    <w:basedOn w:val="DefaultParagraphFont"/>
+    <w:link w:val="Heading1"/>
     <w:uiPriority w:val="9"/>
     <w:rsid w:val="00B54699"/>
     <w:rPr>
@@ -9659,7 +9812,7 @@
       <w:szCs w:val="32"/>
     </w:rPr>
   </w:style>
-  <w:style w:type="paragraph" w:styleId="Paragraphedeliste">
+  <w:style w:type="paragraph" w:styleId="ListParagraph">
     <w:name w:val="List Paragraph"/>
     <w:basedOn w:val="Normal"/>
     <w:uiPriority w:val="34"/>
@@ -9670,10 +9823,10 @@
       <w:contextualSpacing/>
     </w:pPr>
   </w:style>
-  <w:style w:type="character" w:customStyle="1" w:styleId="Titre2Car">
-    <w:name w:val="Titre 2 Car"/>
-    <w:basedOn w:val="Policepardfaut"/>
-    <w:link w:val="Titre2"/>
+  <w:style w:type="character" w:customStyle="1" w:styleId="Heading2Char">
+    <w:name w:val="Heading 2 Char"/>
+    <w:basedOn w:val="DefaultParagraphFont"/>
+    <w:link w:val="Heading2"/>
     <w:uiPriority w:val="9"/>
     <w:rsid w:val="00B54699"/>
     <w:rPr>
@@ -9683,9 +9836,9 @@
       <w:szCs w:val="26"/>
     </w:rPr>
   </w:style>
-  <w:style w:type="paragraph" w:styleId="En-ttedetabledesmatires">
+  <w:style w:type="paragraph" w:styleId="TOCHeading">
     <w:name w:val="TOC Heading"/>
-    <w:basedOn w:val="Titre1"/>
+    <w:basedOn w:val="Heading1"/>
     <w:next w:val="Normal"/>
     <w:uiPriority w:val="39"/>
     <w:unhideWhenUsed/>
@@ -9698,7 +9851,7 @@
       <w:lang w:eastAsia="fr-FR"/>
     </w:rPr>
   </w:style>
-  <w:style w:type="paragraph" w:styleId="TM1">
+  <w:style w:type="paragraph" w:styleId="TOC1">
     <w:name w:val="toc 1"/>
     <w:basedOn w:val="Normal"/>
     <w:next w:val="Normal"/>
@@ -9710,7 +9863,7 @@
       <w:spacing w:after="100"/>
     </w:pPr>
   </w:style>
-  <w:style w:type="paragraph" w:styleId="TM2">
+  <w:style w:type="paragraph" w:styleId="TOC2">
     <w:name w:val="toc 2"/>
     <w:basedOn w:val="Normal"/>
     <w:next w:val="Normal"/>
@@ -9723,9 +9876,9 @@
       <w:ind w:left="220"/>
     </w:pPr>
   </w:style>
-  <w:style w:type="character" w:styleId="Lienhypertexte">
+  <w:style w:type="character" w:styleId="Hyperlink">
     <w:name w:val="Hyperlink"/>
-    <w:basedOn w:val="Policepardfaut"/>
+    <w:basedOn w:val="DefaultParagraphFont"/>
     <w:uiPriority w:val="99"/>
     <w:unhideWhenUsed/>
     <w:rsid w:val="00BD67EF"/>
@@ -9734,10 +9887,10 @@
       <w:u w:val="single"/>
     </w:rPr>
   </w:style>
-  <w:style w:type="character" w:customStyle="1" w:styleId="Titre3Car">
-    <w:name w:val="Titre 3 Car"/>
-    <w:basedOn w:val="Policepardfaut"/>
-    <w:link w:val="Titre3"/>
+  <w:style w:type="character" w:customStyle="1" w:styleId="Heading3Char">
+    <w:name w:val="Heading 3 Char"/>
+    <w:basedOn w:val="DefaultParagraphFont"/>
+    <w:link w:val="Heading3"/>
     <w:uiPriority w:val="9"/>
     <w:rsid w:val="003B0CAD"/>
     <w:rPr>
@@ -9764,9 +9917,9 @@
       <w:lang w:eastAsia="fr-FR"/>
     </w:rPr>
   </w:style>
-  <w:style w:type="character" w:styleId="Mentionnonrsolue">
+  <w:style w:type="character" w:styleId="UnresolvedMention">
     <w:name w:val="Unresolved Mention"/>
-    <w:basedOn w:val="Policepardfaut"/>
+    <w:basedOn w:val="DefaultParagraphFont"/>
     <w:uiPriority w:val="99"/>
     <w:semiHidden/>
     <w:unhideWhenUsed/>
@@ -9778,17 +9931,17 @@
   </w:style>
   <w:style w:type="character" w:customStyle="1" w:styleId="ilfuvd">
     <w:name w:val="ilfuvd"/>
-    <w:basedOn w:val="Policepardfaut"/>
+    <w:basedOn w:val="DefaultParagraphFont"/>
     <w:rsid w:val="00E31CC3"/>
   </w:style>
   <w:style w:type="character" w:customStyle="1" w:styleId="st">
     <w:name w:val="st"/>
-    <w:basedOn w:val="Policepardfaut"/>
+    <w:basedOn w:val="DefaultParagraphFont"/>
     <w:rsid w:val="00E31CC3"/>
   </w:style>
-  <w:style w:type="character" w:styleId="Accentuation">
+  <w:style w:type="character" w:styleId="Emphasis">
     <w:name w:val="Emphasis"/>
-    <w:basedOn w:val="Policepardfaut"/>
+    <w:basedOn w:val="DefaultParagraphFont"/>
     <w:uiPriority w:val="20"/>
     <w:qFormat/>
     <w:rsid w:val="00E31CC3"/>
@@ -9797,10 +9950,10 @@
       <w:iCs/>
     </w:rPr>
   </w:style>
-  <w:style w:type="paragraph" w:styleId="Notedebasdepage">
+  <w:style w:type="paragraph" w:styleId="FootnoteText">
     <w:name w:val="footnote text"/>
     <w:basedOn w:val="Normal"/>
-    <w:link w:val="NotedebasdepageCar"/>
+    <w:link w:val="FootnoteTextChar"/>
     <w:uiPriority w:val="99"/>
     <w:semiHidden/>
     <w:unhideWhenUsed/>
@@ -9813,10 +9966,10 @@
       <w:szCs w:val="20"/>
     </w:rPr>
   </w:style>
-  <w:style w:type="character" w:customStyle="1" w:styleId="NotedebasdepageCar">
-    <w:name w:val="Note de bas de page Car"/>
-    <w:basedOn w:val="Policepardfaut"/>
-    <w:link w:val="Notedebasdepage"/>
+  <w:style w:type="character" w:customStyle="1" w:styleId="FootnoteTextChar">
+    <w:name w:val="Footnote Text Char"/>
+    <w:basedOn w:val="DefaultParagraphFont"/>
+    <w:link w:val="FootnoteText"/>
     <w:uiPriority w:val="99"/>
     <w:semiHidden/>
     <w:rsid w:val="00FF784E"/>
@@ -9825,9 +9978,9 @@
       <w:szCs w:val="20"/>
     </w:rPr>
   </w:style>
-  <w:style w:type="character" w:styleId="Appelnotedebasdep">
+  <w:style w:type="character" w:styleId="FootnoteReference">
     <w:name w:val="footnote reference"/>
-    <w:basedOn w:val="Policepardfaut"/>
+    <w:basedOn w:val="DefaultParagraphFont"/>
     <w:uiPriority w:val="99"/>
     <w:semiHidden/>
     <w:unhideWhenUsed/>
@@ -9836,7 +9989,7 @@
       <w:vertAlign w:val="superscript"/>
     </w:rPr>
   </w:style>
-  <w:style w:type="paragraph" w:styleId="TM3">
+  <w:style w:type="paragraph" w:styleId="TOC3">
     <w:name w:val="toc 3"/>
     <w:basedOn w:val="Normal"/>
     <w:next w:val="Normal"/>
@@ -9849,10 +10002,10 @@
       <w:ind w:left="440"/>
     </w:pPr>
   </w:style>
-  <w:style w:type="character" w:customStyle="1" w:styleId="Titre4Car">
-    <w:name w:val="Titre 4 Car"/>
-    <w:basedOn w:val="Policepardfaut"/>
-    <w:link w:val="Titre4"/>
+  <w:style w:type="character" w:customStyle="1" w:styleId="Heading4Char">
+    <w:name w:val="Heading 4 Char"/>
+    <w:basedOn w:val="DefaultParagraphFont"/>
+    <w:link w:val="Heading4"/>
     <w:uiPriority w:val="9"/>
     <w:rsid w:val="005C44CA"/>
     <w:rPr>
@@ -9862,9 +10015,9 @@
       <w:color w:val="2F5496" w:themeColor="accent1" w:themeShade="BF"/>
     </w:rPr>
   </w:style>
-  <w:style w:type="character" w:styleId="CodeHTML">
+  <w:style w:type="character" w:styleId="HTMLCode">
     <w:name w:val="HTML Code"/>
-    <w:basedOn w:val="Policepardfaut"/>
+    <w:basedOn w:val="DefaultParagraphFont"/>
     <w:uiPriority w:val="99"/>
     <w:semiHidden/>
     <w:unhideWhenUsed/>
@@ -9875,10 +10028,10 @@
       <w:szCs w:val="20"/>
     </w:rPr>
   </w:style>
-  <w:style w:type="paragraph" w:styleId="PrformatHTML">
+  <w:style w:type="paragraph" w:styleId="HTMLPreformatted">
     <w:name w:val="HTML Preformatted"/>
     <w:basedOn w:val="Normal"/>
-    <w:link w:val="PrformatHTMLCar"/>
+    <w:link w:val="HTMLPreformattedChar"/>
     <w:uiPriority w:val="99"/>
     <w:semiHidden/>
     <w:unhideWhenUsed/>
@@ -9911,10 +10064,10 @@
       <w:lang w:eastAsia="fr-FR"/>
     </w:rPr>
   </w:style>
-  <w:style w:type="character" w:customStyle="1" w:styleId="PrformatHTMLCar">
-    <w:name w:val="Préformaté HTML Car"/>
-    <w:basedOn w:val="Policepardfaut"/>
-    <w:link w:val="PrformatHTML"/>
+  <w:style w:type="character" w:customStyle="1" w:styleId="HTMLPreformattedChar">
+    <w:name w:val="HTML Preformatted Char"/>
+    <w:basedOn w:val="DefaultParagraphFont"/>
+    <w:link w:val="HTMLPreformatted"/>
     <w:uiPriority w:val="99"/>
     <w:semiHidden/>
     <w:rsid w:val="00FA1F4C"/>
@@ -9929,7 +10082,7 @@
 </file>
 
 <file path=word/glossary/document.xml><?xml version="1.0" encoding="utf-8"?>
-<w:glossaryDocument xmlns:wpc="http://schemas.microsoft.com/office/word/2010/wordprocessingCanvas" xmlns:cx="http://schemas.microsoft.com/office/drawing/2014/chartex" xmlns:cx1="http://schemas.microsoft.com/office/drawing/2015/9/8/chartex" xmlns:cx2="http://schemas.microsoft.com/office/drawing/2015/10/21/chartex" xmlns:cx3="http://schemas.microsoft.com/office/drawing/2016/5/9/chartex" xmlns:cx4="http://schemas.microsoft.com/office/drawing/2016/5/10/chartex" xmlns:cx5="http://schemas.microsoft.com/office/drawing/2016/5/11/chartex" xmlns:cx6="http://schemas.microsoft.com/office/drawing/2016/5/12/chartex" xmlns:cx7="http://schemas.microsoft.com/office/drawing/2016/5/13/chartex" xmlns:cx8="http://schemas.microsoft.com/office/drawing/2016/5/14/chartex" xmlns:mc="http://schemas.openxmlformats.org/markup-compatibility/2006" xmlns:aink="http://schemas.microsoft.com/office/drawing/2016/ink" xmlns:am3d="http://schemas.microsoft.com/office/drawing/2017/model3d" xmlns:o="urn:schemas-microsoft-com:office:office" xmlns:r="http://schemas.openxmlformats.org/officeDocument/2006/relationships" xmlns:m="http://schemas.openxmlformats.org/officeDocument/2006/math" xmlns:v="urn:schemas-microsoft-com:vml" xmlns:wp14="http://schemas.microsoft.com/office/word/2010/wordprocessingDrawing" xmlns:wp="http://schemas.openxmlformats.org/drawingml/2006/wordprocessingDrawing" xmlns:w10="urn:schemas-microsoft-com:office:word" xmlns:w="http://schemas.openxmlformats.org/wordprocessingml/2006/main" xmlns:w14="http://schemas.microsoft.com/office/word/2010/wordml" xmlns:w15="http://schemas.microsoft.com/office/word/2012/wordml" xmlns:w16cex="http://schemas.microsoft.com/office/word/2018/wordml/cex" xmlns:w16cid="http://schemas.microsoft.com/office/word/2016/wordml/cid" xmlns:w16="http://schemas.microsoft.com/office/word/2018/wordml" xmlns:w16se="http://schemas.microsoft.com/office/word/2015/wordml/symex" xmlns:wpg="http://schemas.microsoft.com/office/word/2010/wordprocessingGroup" xmlns:wpi="http://schemas.microsoft.com/office/word/2010/wordprocessingInk" xmlns:wne="http://schemas.microsoft.com/office/word/2006/wordml" xmlns:wps="http://schemas.microsoft.com/office/word/2010/wordprocessingShape" mc:Ignorable="w14 w15 w16se w16cid w16 w16cex wp14">
+<w:glossaryDocument xmlns:wpc="http://schemas.microsoft.com/office/word/2010/wordprocessingCanvas" xmlns:cx="http://schemas.microsoft.com/office/drawing/2014/chartex" xmlns:cx1="http://schemas.microsoft.com/office/drawing/2015/9/8/chartex" xmlns:cx2="http://schemas.microsoft.com/office/drawing/2015/10/21/chartex" xmlns:cx3="http://schemas.microsoft.com/office/drawing/2016/5/9/chartex" xmlns:cx4="http://schemas.microsoft.com/office/drawing/2016/5/10/chartex" xmlns:cx5="http://schemas.microsoft.com/office/drawing/2016/5/11/chartex" xmlns:cx6="http://schemas.microsoft.com/office/drawing/2016/5/12/chartex" xmlns:cx7="http://schemas.microsoft.com/office/drawing/2016/5/13/chartex" xmlns:cx8="http://schemas.microsoft.com/office/drawing/2016/5/14/chartex" xmlns:mc="http://schemas.openxmlformats.org/markup-compatibility/2006" xmlns:aink="http://schemas.microsoft.com/office/drawing/2016/ink" xmlns:am3d="http://schemas.microsoft.com/office/drawing/2017/model3d" xmlns:o="urn:schemas-microsoft-com:office:office" xmlns:r="http://schemas.openxmlformats.org/officeDocument/2006/relationships" xmlns:m="http://schemas.openxmlformats.org/officeDocument/2006/math" xmlns:v="urn:schemas-microsoft-com:vml" xmlns:wp14="http://schemas.microsoft.com/office/word/2010/wordprocessingDrawing" xmlns:wp="http://schemas.openxmlformats.org/drawingml/2006/wordprocessingDrawing" xmlns:w10="urn:schemas-microsoft-com:office:word" xmlns:w="http://schemas.openxmlformats.org/wordprocessingml/2006/main" xmlns:w14="http://schemas.microsoft.com/office/word/2010/wordml" xmlns:w15="http://schemas.microsoft.com/office/word/2012/wordml" xmlns:w16cid="http://schemas.microsoft.com/office/word/2016/wordml/cid" xmlns:w16se="http://schemas.microsoft.com/office/word/2015/wordml/symex" xmlns:wpg="http://schemas.microsoft.com/office/word/2010/wordprocessingGroup" xmlns:wpi="http://schemas.microsoft.com/office/word/2010/wordprocessingInk" xmlns:wne="http://schemas.microsoft.com/office/word/2006/wordml" xmlns:wps="http://schemas.microsoft.com/office/word/2010/wordprocessingShape" mc:Ignorable="w14 w15 w16se w16cid wp14">
   <w:docParts>
     <w:docPart>
       <w:docPartPr>
@@ -9965,7 +10118,7 @@
 </file>
 
 <file path=word/glossary/fontTable.xml><?xml version="1.0" encoding="utf-8"?>
-<w:fonts xmlns:mc="http://schemas.openxmlformats.org/markup-compatibility/2006" xmlns:r="http://schemas.openxmlformats.org/officeDocument/2006/relationships" xmlns:w="http://schemas.openxmlformats.org/wordprocessingml/2006/main" xmlns:w14="http://schemas.microsoft.com/office/word/2010/wordml" xmlns:w15="http://schemas.microsoft.com/office/word/2012/wordml" xmlns:w16cex="http://schemas.microsoft.com/office/word/2018/wordml/cex" xmlns:w16cid="http://schemas.microsoft.com/office/word/2016/wordml/cid" xmlns:w16="http://schemas.microsoft.com/office/word/2018/wordml" xmlns:w16se="http://schemas.microsoft.com/office/word/2015/wordml/symex" mc:Ignorable="w14 w15 w16se w16cid w16 w16cex">
+<w:fonts xmlns:mc="http://schemas.openxmlformats.org/markup-compatibility/2006" xmlns:r="http://schemas.openxmlformats.org/officeDocument/2006/relationships" xmlns:w="http://schemas.openxmlformats.org/wordprocessingml/2006/main" xmlns:w14="http://schemas.microsoft.com/office/word/2010/wordml" xmlns:w15="http://schemas.microsoft.com/office/word/2012/wordml" xmlns:w16cid="http://schemas.microsoft.com/office/word/2016/wordml/cid" xmlns:w16se="http://schemas.microsoft.com/office/word/2015/wordml/symex" mc:Ignorable="w14 w15 w16se w16cid">
   <w:font w:name="Times New Roman">
     <w:panose1 w:val="02020603050405020304"/>
     <w:charset w:val="00"/>
@@ -10019,7 +10172,7 @@
 </file>
 
 <file path=word/glossary/settings.xml><?xml version="1.0" encoding="utf-8"?>
-<w:settings xmlns:mc="http://schemas.openxmlformats.org/markup-compatibility/2006" xmlns:o="urn:schemas-microsoft-com:office:office" xmlns:r="http://schemas.openxmlformats.org/officeDocument/2006/relationships" xmlns:m="http://schemas.openxmlformats.org/officeDocument/2006/math" xmlns:v="urn:schemas-microsoft-com:vml" xmlns:w10="urn:schemas-microsoft-com:office:word" xmlns:w="http://schemas.openxmlformats.org/wordprocessingml/2006/main" xmlns:w14="http://schemas.microsoft.com/office/word/2010/wordml" xmlns:w15="http://schemas.microsoft.com/office/word/2012/wordml" xmlns:w16cex="http://schemas.microsoft.com/office/word/2018/wordml/cex" xmlns:w16cid="http://schemas.microsoft.com/office/word/2016/wordml/cid" xmlns:w16="http://schemas.microsoft.com/office/word/2018/wordml" xmlns:w16se="http://schemas.microsoft.com/office/word/2015/wordml/symex" xmlns:sl="http://schemas.openxmlformats.org/schemaLibrary/2006/main" mc:Ignorable="w14 w15 w16se w16cid w16 w16cex">
+<w:settings xmlns:mc="http://schemas.openxmlformats.org/markup-compatibility/2006" xmlns:o="urn:schemas-microsoft-com:office:office" xmlns:r="http://schemas.openxmlformats.org/officeDocument/2006/relationships" xmlns:m="http://schemas.openxmlformats.org/officeDocument/2006/math" xmlns:v="urn:schemas-microsoft-com:vml" xmlns:w10="urn:schemas-microsoft-com:office:word" xmlns:w="http://schemas.openxmlformats.org/wordprocessingml/2006/main" xmlns:w14="http://schemas.microsoft.com/office/word/2010/wordml" xmlns:w15="http://schemas.microsoft.com/office/word/2012/wordml" xmlns:w16cid="http://schemas.microsoft.com/office/word/2016/wordml/cid" xmlns:w16se="http://schemas.microsoft.com/office/word/2015/wordml/symex" xmlns:sl="http://schemas.openxmlformats.org/schemaLibrary/2006/main" mc:Ignorable="w14 w15 w16se w16cid">
   <w:view w:val="normal"/>
   <w:defaultTabStop w:val="708"/>
   <w:hyphenationZone w:val="425"/>
@@ -10035,6 +10188,7 @@
   </w:compat>
   <w:rsids>
     <w:rsidRoot w:val="00EC1F23"/>
+    <w:rsid w:val="001E2AC2"/>
     <w:rsid w:val="00545AD2"/>
     <w:rsid w:val="00A66322"/>
     <w:rsid w:val="00E87CF2"/>
@@ -10063,7 +10217,7 @@
 </file>
 
 <file path=word/glossary/styles.xml><?xml version="1.0" encoding="utf-8"?>
-<w:styles xmlns:mc="http://schemas.openxmlformats.org/markup-compatibility/2006" xmlns:r="http://schemas.openxmlformats.org/officeDocument/2006/relationships" xmlns:w="http://schemas.openxmlformats.org/wordprocessingml/2006/main" xmlns:w14="http://schemas.microsoft.com/office/word/2010/wordml" xmlns:w15="http://schemas.microsoft.com/office/word/2012/wordml" xmlns:w16cex="http://schemas.microsoft.com/office/word/2018/wordml/cex" xmlns:w16cid="http://schemas.microsoft.com/office/word/2016/wordml/cid" xmlns:w16="http://schemas.microsoft.com/office/word/2018/wordml" xmlns:w16se="http://schemas.microsoft.com/office/word/2015/wordml/symex" mc:Ignorable="w14 w15 w16se w16cid w16 w16cex">
+<w:styles xmlns:mc="http://schemas.openxmlformats.org/markup-compatibility/2006" xmlns:r="http://schemas.openxmlformats.org/officeDocument/2006/relationships" xmlns:w="http://schemas.openxmlformats.org/wordprocessingml/2006/main" xmlns:w14="http://schemas.microsoft.com/office/word/2010/wordml" xmlns:w15="http://schemas.microsoft.com/office/word/2012/wordml" xmlns:w16cid="http://schemas.microsoft.com/office/word/2016/wordml/cid" xmlns:w16se="http://schemas.microsoft.com/office/word/2015/wordml/symex" mc:Ignorable="w14 w15 w16se w16cid">
   <w:docDefaults>
     <w:rPrDefault>
       <w:rPr>
@@ -10079,7 +10233,7 @@
       </w:pPr>
     </w:pPrDefault>
   </w:docDefaults>
-  <w:latentStyles w:defLockedState="0" w:defUIPriority="99" w:defSemiHidden="0" w:defUnhideWhenUsed="0" w:defQFormat="0" w:count="376">
+  <w:latentStyles w:defLockedState="0" w:defUIPriority="99" w:defSemiHidden="0" w:defUnhideWhenUsed="0" w:defQFormat="0" w:count="377">
     <w:lsdException w:name="Normal" w:uiPriority="0" w:qFormat="1"/>
     <w:lsdException w:name="heading 1" w:uiPriority="9" w:qFormat="1"/>
     <w:lsdException w:name="heading 2" w:semiHidden="1" w:uiPriority="9" w:unhideWhenUsed="1" w:qFormat="1"/>
@@ -10185,7 +10339,6 @@
     <w:lsdException w:name="HTML Sample" w:semiHidden="1" w:unhideWhenUsed="1"/>
     <w:lsdException w:name="HTML Typewriter" w:semiHidden="1" w:unhideWhenUsed="1"/>
     <w:lsdException w:name="HTML Variable" w:semiHidden="1" w:unhideWhenUsed="1"/>
-    <w:lsdException w:name="Normal Table" w:semiHidden="1" w:unhideWhenUsed="1"/>
     <w:lsdException w:name="annotation subject" w:semiHidden="1" w:unhideWhenUsed="1"/>
     <w:lsdException w:name="No List" w:semiHidden="1" w:unhideWhenUsed="1"/>
     <w:lsdException w:name="Outline List 1" w:semiHidden="1" w:unhideWhenUsed="1"/>
@@ -10232,10 +10385,8 @@
     <w:lsdException w:name="Table Subtle 2" w:semiHidden="1" w:unhideWhenUsed="1"/>
     <w:lsdException w:name="Table Web 1" w:semiHidden="1" w:unhideWhenUsed="1"/>
     <w:lsdException w:name="Table Web 2" w:semiHidden="1" w:unhideWhenUsed="1"/>
-    <w:lsdException w:name="Table Web 3" w:semiHidden="1" w:unhideWhenUsed="1"/>
     <w:lsdException w:name="Balloon Text" w:semiHidden="1" w:unhideWhenUsed="1"/>
     <w:lsdException w:name="Table Grid" w:uiPriority="39"/>
-    <w:lsdException w:name="Table Theme" w:semiHidden="1" w:unhideWhenUsed="1"/>
     <w:lsdException w:name="Placeholder Text" w:semiHidden="1"/>
     <w:lsdException w:name="No Spacing" w:uiPriority="1" w:qFormat="1"/>
     <w:lsdException w:name="Light Shading" w:uiPriority="60"/>
@@ -10456,18 +10607,19 @@
     <w:lsdException w:name="Hashtag" w:semiHidden="1" w:unhideWhenUsed="1"/>
     <w:lsdException w:name="Unresolved Mention" w:semiHidden="1" w:unhideWhenUsed="1"/>
     <w:lsdException w:name="Smart Link" w:semiHidden="1" w:unhideWhenUsed="1"/>
+    <w:lsdException w:name="Smart Link Error" w:semiHidden="1" w:unhideWhenUsed="1"/>
   </w:latentStyles>
   <w:style w:type="paragraph" w:default="1" w:styleId="Normal">
     <w:name w:val="Normal"/>
     <w:qFormat/>
   </w:style>
-  <w:style w:type="character" w:default="1" w:styleId="Policepardfaut">
+  <w:style w:type="character" w:default="1" w:styleId="DefaultParagraphFont">
     <w:name w:val="Default Paragraph Font"/>
     <w:uiPriority w:val="1"/>
     <w:semiHidden/>
     <w:unhideWhenUsed/>
   </w:style>
-  <w:style w:type="table" w:default="1" w:styleId="TableauNormal">
+  <w:style w:type="table" w:default="1" w:styleId="TableNormal">
     <w:name w:val="Normal Table"/>
     <w:uiPriority w:val="99"/>
     <w:semiHidden/>
@@ -10482,7 +10634,7 @@
       </w:tblCellMar>
     </w:tblPr>
   </w:style>
-  <w:style w:type="numbering" w:default="1" w:styleId="Aucuneliste">
+  <w:style w:type="numbering" w:default="1" w:styleId="NoList">
     <w:name w:val="No List"/>
     <w:uiPriority w:val="99"/>
     <w:semiHidden/>
@@ -10494,7 +10646,7 @@
   </w:style>
   <w:style w:type="character" w:customStyle="1" w:styleId="Textedelespacerserv">
     <w:name w:val="Texte de l’espace réservé"/>
-    <w:basedOn w:val="Policepardfaut"/>
+    <w:basedOn w:val="DefaultParagraphFont"/>
     <w:uiPriority w:val="99"/>
     <w:semiHidden/>
     <w:rsid w:val="00EC1F23"/>
@@ -10510,7 +10662,7 @@
 </file>
 
 <file path=word/glossary/webSettings.xml><?xml version="1.0" encoding="utf-8"?>
-<w:webSettings xmlns:mc="http://schemas.openxmlformats.org/markup-compatibility/2006" xmlns:r="http://schemas.openxmlformats.org/officeDocument/2006/relationships" xmlns:w="http://schemas.openxmlformats.org/wordprocessingml/2006/main" xmlns:w14="http://schemas.microsoft.com/office/word/2010/wordml" xmlns:w15="http://schemas.microsoft.com/office/word/2012/wordml" xmlns:w16cex="http://schemas.microsoft.com/office/word/2018/wordml/cex" xmlns:w16cid="http://schemas.microsoft.com/office/word/2016/wordml/cid" xmlns:w16="http://schemas.microsoft.com/office/word/2018/wordml" xmlns:w16se="http://schemas.microsoft.com/office/word/2015/wordml/symex" mc:Ignorable="w14 w15 w16se w16cid w16 w16cex">
+<w:webSettings xmlns:mc="http://schemas.openxmlformats.org/markup-compatibility/2006" xmlns:r="http://schemas.openxmlformats.org/officeDocument/2006/relationships" xmlns:w="http://schemas.openxmlformats.org/wordprocessingml/2006/main" xmlns:w14="http://schemas.microsoft.com/office/word/2010/wordml" xmlns:w15="http://schemas.microsoft.com/office/word/2012/wordml" xmlns:w16cid="http://schemas.microsoft.com/office/word/2016/wordml/cid" xmlns:w16se="http://schemas.microsoft.com/office/word/2015/wordml/symex" mc:Ignorable="w14 w15 w16se w16cid">
   <w:optimizeForBrowser/>
   <w:allowPNG/>
 </w:webSettings>
@@ -10829,6 +10981,15 @@
 </file>
 
 <file path=customXml/item3.xml><?xml version="1.0" encoding="utf-8"?>
+<?mso-contentType ?>
+<FormTemplates xmlns="http://schemas.microsoft.com/sharepoint/v3/contenttype/forms">
+  <Display>DocumentLibraryForm</Display>
+  <Edit>DocumentLibraryForm</Edit>
+  <New>DocumentLibraryForm</New>
+</FormTemplates>
+</file>
+
+<file path=customXml/item4.xml><?xml version="1.0" encoding="utf-8"?>
 <ct:contentTypeSchema xmlns:ct="http://schemas.microsoft.com/office/2006/metadata/contentType" xmlns:ma="http://schemas.microsoft.com/office/2006/metadata/properties/metaAttributes" ct:_="" ma:_="" ma:contentTypeName="Document" ma:contentTypeID="0x01010046F09D84A86AC84AAA271B8FE1E62163" ma:contentTypeVersion="5" ma:contentTypeDescription="Crée un document." ma:contentTypeScope="" ma:versionID="889e0297d5831a744247f181101ffd07">
   <xsd:schema xmlns:xsd="http://www.w3.org/2001/XMLSchema" xmlns:xs="http://www.w3.org/2001/XMLSchema" xmlns:p="http://schemas.microsoft.com/office/2006/metadata/properties" xmlns:ns3="4ff4112d-23b5-46ac-8872-9785bec3d260" xmlns:ns4="6a33996b-0d0f-4591-8b34-228e42c0718b" targetNamespace="http://schemas.microsoft.com/office/2006/metadata/properties" ma:root="true" ma:fieldsID="6e79e435b9c3b41f7b5d71a2c9221e81" ns3:_="" ns4:_="">
     <xsd:import namespace="4ff4112d-23b5-46ac-8872-9785bec3d260"/>
@@ -10999,15 +11160,6 @@
 </ct:contentTypeSchema>
 </file>
 
-<file path=customXml/item4.xml><?xml version="1.0" encoding="utf-8"?>
-<?mso-contentType ?>
-<FormTemplates xmlns="http://schemas.microsoft.com/sharepoint/v3/contenttype/forms">
-  <Display>DocumentLibraryForm</Display>
-  <Edit>DocumentLibraryForm</Edit>
-  <New>DocumentLibraryForm</New>
-</FormTemplates>
-</file>
-
 <file path=customXml/item5.xml><?xml version="1.0" encoding="utf-8"?>
 <b:Sources xmlns:b="http://schemas.openxmlformats.org/officeDocument/2006/bibliography" xmlns="http://schemas.openxmlformats.org/officeDocument/2006/bibliography" SelectedStyle="\APASixthEditionOfficeOnline.xsl" StyleName="APA" Version="6"/>
 </file>
@@ -11030,6 +11182,14 @@
 </file>
 
 <file path=customXml/itemProps3.xml><?xml version="1.0" encoding="utf-8"?>
+<ds:datastoreItem xmlns:ds="http://schemas.openxmlformats.org/officeDocument/2006/customXml" ds:itemID="{C95C8250-34BD-4AEB-AE07-F6662E7C5ADA}">
+  <ds:schemaRefs>
+    <ds:schemaRef ds:uri="http://schemas.microsoft.com/sharepoint/v3/contenttype/forms"/>
+  </ds:schemaRefs>
+</ds:datastoreItem>
+</file>
+
+<file path=customXml/itemProps4.xml><?xml version="1.0" encoding="utf-8"?>
 <ds:datastoreItem xmlns:ds="http://schemas.openxmlformats.org/officeDocument/2006/customXml" ds:itemID="{6406B5AD-BADC-42B5-AC61-54D62A79BB19}">
   <ds:schemaRefs>
     <ds:schemaRef ds:uri="http://schemas.microsoft.com/office/2006/metadata/contentType"/>
@@ -11048,16 +11208,8 @@
 </ds:datastoreItem>
 </file>
 
-<file path=customXml/itemProps4.xml><?xml version="1.0" encoding="utf-8"?>
-<ds:datastoreItem xmlns:ds="http://schemas.openxmlformats.org/officeDocument/2006/customXml" ds:itemID="{C95C8250-34BD-4AEB-AE07-F6662E7C5ADA}">
-  <ds:schemaRefs>
-    <ds:schemaRef ds:uri="http://schemas.microsoft.com/sharepoint/v3/contenttype/forms"/>
-  </ds:schemaRefs>
-</ds:datastoreItem>
-</file>
-
 <file path=customXml/itemProps5.xml><?xml version="1.0" encoding="utf-8"?>
-<ds:datastoreItem xmlns:ds="http://schemas.openxmlformats.org/officeDocument/2006/customXml" ds:itemID="{3109BFAD-2D3A-4ABF-8CA2-FF9CD9652F59}">
+<ds:datastoreItem xmlns:ds="http://schemas.openxmlformats.org/officeDocument/2006/customXml" ds:itemID="{DE8C9BFE-7D94-46CE-A070-EB36EB0834AF}">
   <ds:schemaRefs>
     <ds:schemaRef ds:uri="http://schemas.openxmlformats.org/officeDocument/2006/bibliography"/>
   </ds:schemaRefs>

</xml_diff>